<commit_message>
removed DataSplit, running Simple CNN
</commit_message>
<xml_diff>
--- a/report/report.docx
+++ b/report/report.docx
@@ -2086,21 +2086,40 @@
     </w:p>
     <w:p>
       <w:pPr>
-        <w:jc w:val="center"/>
-        <w:rPr>
-          <w:lang w:val="en-US"/>
-        </w:rPr>
-      </w:pPr>
-      <w:r>
-        <w:rPr>
+        <w:keepNext/>
+      </w:pPr>
+      <w:r>
+        <w:rPr>
+          <w:rFonts w:ascii="Times New Roman" w:eastAsia="Times New Roman" w:hAnsi="Times New Roman" w:cs="Times New Roman"/>
+          <w:lang w:eastAsia="de-DE"/>
+        </w:rPr>
+        <w:fldChar w:fldCharType="begin"/>
+      </w:r>
+      <w:r>
+        <w:rPr>
+          <w:rFonts w:ascii="Times New Roman" w:eastAsia="Times New Roman" w:hAnsi="Times New Roman" w:cs="Times New Roman"/>
+          <w:lang w:eastAsia="de-DE"/>
+        </w:rPr>
+        <w:instrText xml:space="preserve"> INCLUDEPICTURE "https://vanishingcodes.files.wordpress.com/2019/01/results___14_0-1.png?w=740" \* MERGEFORMATINET </w:instrText>
+      </w:r>
+      <w:r>
+        <w:rPr>
+          <w:rFonts w:ascii="Times New Roman" w:eastAsia="Times New Roman" w:hAnsi="Times New Roman" w:cs="Times New Roman"/>
+          <w:lang w:eastAsia="de-DE"/>
+        </w:rPr>
+        <w:fldChar w:fldCharType="separate"/>
+      </w:r>
+      <w:r>
+        <w:rPr>
+          <w:rFonts w:ascii="Times New Roman" w:eastAsia="Times New Roman" w:hAnsi="Times New Roman" w:cs="Times New Roman"/>
           <w:noProof/>
-          <w:lang w:val="en-US"/>
+          <w:lang w:eastAsia="de-DE"/>
         </w:rPr>
         <w:drawing>
-          <wp:inline distT="0" distB="0" distL="0" distR="0" wp14:anchorId="06C64356" wp14:editId="08795D01">
-            <wp:extent cx="3186359" cy="3275982"/>
-            <wp:effectExtent l="0" t="0" r="1905" b="635"/>
-            <wp:docPr id="1" name="Grafik 1"/>
+          <wp:inline distT="0" distB="0" distL="0" distR="0">
+            <wp:extent cx="5756910" cy="3795395"/>
+            <wp:effectExtent l="0" t="0" r="0" b="0"/>
+            <wp:docPr id="4" name="Grafik 4" descr="https://vanishingcodes.files.wordpress.com/2019/01/results___14_0-1.png?w=740"/>
             <wp:cNvGraphicFramePr>
               <a:graphicFrameLocks xmlns:a="http://schemas.openxmlformats.org/drawingml/2006/main" noChangeAspect="1"/>
             </wp:cNvGraphicFramePr>
@@ -2108,23 +2127,36 @@
               <a:graphicData uri="http://schemas.openxmlformats.org/drawingml/2006/picture">
                 <pic:pic xmlns:pic="http://schemas.openxmlformats.org/drawingml/2006/picture">
                   <pic:nvPicPr>
-                    <pic:cNvPr id="1" name=""/>
-                    <pic:cNvPicPr/>
+                    <pic:cNvPr id="0" name="Picture 1" descr="https://vanishingcodes.files.wordpress.com/2019/01/results___14_0-1.png?w=740"/>
+                    <pic:cNvPicPr>
+                      <a:picLocks noChangeAspect="1" noChangeArrowheads="1"/>
+                    </pic:cNvPicPr>
                   </pic:nvPicPr>
                   <pic:blipFill>
-                    <a:blip r:embed="rId8"/>
+                    <a:blip r:embed="rId8">
+                      <a:extLst>
+                        <a:ext uri="{28A0092B-C50C-407E-A947-70E740481C1C}">
+                          <a14:useLocalDpi xmlns:a14="http://schemas.microsoft.com/office/drawing/2010/main" val="0"/>
+                        </a:ext>
+                      </a:extLst>
+                    </a:blip>
+                    <a:srcRect/>
                     <a:stretch>
                       <a:fillRect/>
                     </a:stretch>
                   </pic:blipFill>
-                  <pic:spPr>
+                  <pic:spPr bwMode="auto">
                     <a:xfrm>
                       <a:off x="0" y="0"/>
-                      <a:ext cx="3202284" cy="3292355"/>
+                      <a:ext cx="5756910" cy="3795395"/>
                     </a:xfrm>
                     <a:prstGeom prst="rect">
                       <a:avLst/>
                     </a:prstGeom>
+                    <a:noFill/>
+                    <a:ln>
+                      <a:noFill/>
+                    </a:ln>
                   </pic:spPr>
                 </pic:pic>
               </a:graphicData>
@@ -2132,6 +2164,36 @@
           </wp:inline>
         </w:drawing>
       </w:r>
+      <w:r>
+        <w:rPr>
+          <w:rFonts w:ascii="Times New Roman" w:eastAsia="Times New Roman" w:hAnsi="Times New Roman" w:cs="Times New Roman"/>
+          <w:lang w:eastAsia="de-DE"/>
+        </w:rPr>
+        <w:fldChar w:fldCharType="end"/>
+      </w:r>
+    </w:p>
+    <w:p>
+      <w:pPr>
+        <w:pStyle w:val="Beschriftung"/>
+        <w:jc w:val="center"/>
+        <w:rPr>
+          <w:rFonts w:ascii="Times New Roman" w:eastAsia="Times New Roman" w:hAnsi="Times New Roman" w:cs="Times New Roman"/>
+          <w:lang w:val="en-US" w:eastAsia="de-DE"/>
+        </w:rPr>
+      </w:pPr>
+      <w:r>
+        <w:rPr>
+          <w:lang w:val="en-US"/>
+        </w:rPr>
+        <w:t>sample images of the dataset</w:t>
+      </w:r>
+      <w:r>
+        <w:rPr>
+          <w:rStyle w:val="Funotenzeichen"/>
+          <w:lang w:val="en-US"/>
+        </w:rPr>
+        <w:footnoteReference w:id="1"/>
+      </w:r>
     </w:p>
     <w:p>
       <w:pPr>
@@ -2294,7 +2356,15 @@
           <w:i/>
           <w:lang w:val="en-US"/>
         </w:rPr>
-        <w:t>In this section, you will want to clearly define the problem that you are trying to solve, including the strategy (outline of tasks) you will use to achieve the desired solution. You should also thoroughly discuss what the intended solution will be for this problem. Questions to ask yourself when writing this section:</w:t>
+        <w:t xml:space="preserve">In this section, you will want to clearly define the problem that you are trying to solve, including the strategy (outline of tasks) you will use to achieve the desired solution. You </w:t>
+      </w:r>
+      <w:r>
+        <w:rPr>
+          <w:i/>
+          <w:lang w:val="en-US"/>
+        </w:rPr>
+        <w:lastRenderedPageBreak/>
+        <w:t>should also thoroughly discuss what the intended solution will be for this problem. Questions to ask yourself when writing this section:</w:t>
       </w:r>
     </w:p>
     <w:p>
@@ -2344,7 +2414,6 @@
         <w:rPr>
           <w:lang w:val="en-US"/>
         </w:rPr>
-        <w:lastRenderedPageBreak/>
         <w:t xml:space="preserve">The biggest problem </w:t>
       </w:r>
       <w:r>
@@ -2449,7 +2518,7 @@
           <w:rStyle w:val="Funotenzeichen"/>
           <w:lang w:val="en-US"/>
         </w:rPr>
-        <w:footnoteReference w:id="1"/>
+        <w:footnoteReference w:id="2"/>
       </w:r>
       <w:r>
         <w:rPr>
@@ -2472,6 +2541,19 @@
           <w:lang w:val="en-US"/>
         </w:rPr>
         <w:t xml:space="preserve"> method to increase sample size if you have limited data. I plan to improve my predictions by the use of this method.</w:t>
+      </w:r>
+    </w:p>
+    <w:p>
+      <w:pPr>
+        <w:rPr>
+          <w:lang w:val="en-US"/>
+        </w:rPr>
+      </w:pPr>
+      <w:r>
+        <w:rPr>
+          <w:lang w:val="en-US"/>
+        </w:rPr>
+        <w:t>I will also transform the images to black and white and see if this improves the performance by reducing model complexity.</w:t>
       </w:r>
     </w:p>
     <w:p>
@@ -3520,7 +3602,7 @@
           <w:rFonts w:ascii="Monaco" w:eastAsia="Times New Roman" w:hAnsi="Monaco" w:cs="Courier New"/>
           <w:sz w:val="21"/>
           <w:szCs w:val="21"/>
-          <w:lang w:eastAsia="de-DE"/>
+          <w:lang w:val="en-US" w:eastAsia="de-DE"/>
         </w:rPr>
       </w:pPr>
       <w:r>
@@ -3530,7 +3612,7 @@
           <w:szCs w:val="20"/>
           <w:bdr w:val="none" w:sz="0" w:space="0" w:color="auto" w:frame="1"/>
           <w:shd w:val="clear" w:color="auto" w:fill="F4F4F4"/>
-          <w:lang w:eastAsia="de-DE"/>
+          <w:lang w:val="en-US" w:eastAsia="de-DE"/>
         </w:rPr>
         <w:t>...</w:t>
       </w:r>
@@ -3678,7 +3760,43 @@
           <w:szCs w:val="20"/>
           <w:lang w:val="en-US" w:eastAsia="de-DE"/>
         </w:rPr>
-        <w:t xml:space="preserve">The following files were originally provided: </w:t>
+        <w:t xml:space="preserve">The following </w:t>
+      </w:r>
+      <w:r>
+        <w:rPr>
+          <w:rFonts w:ascii="HelveticaNeue" w:eastAsia="Times New Roman" w:hAnsi="HelveticaNeue" w:cs="Times New Roman"/>
+          <w:sz w:val="20"/>
+          <w:szCs w:val="20"/>
+          <w:lang w:val="en-US" w:eastAsia="de-DE"/>
+        </w:rPr>
+        <w:t>data</w:t>
+      </w:r>
+      <w:r>
+        <w:rPr>
+          <w:rFonts w:ascii="HelveticaNeue" w:eastAsia="Times New Roman" w:hAnsi="HelveticaNeue" w:cs="Times New Roman"/>
+          <w:sz w:val="20"/>
+          <w:szCs w:val="20"/>
+          <w:lang w:val="en-US" w:eastAsia="de-DE"/>
+        </w:rPr>
+        <w:t xml:space="preserve"> </w:t>
+      </w:r>
+      <w:r>
+        <w:rPr>
+          <w:rFonts w:ascii="HelveticaNeue" w:eastAsia="Times New Roman" w:hAnsi="HelveticaNeue" w:cs="Times New Roman"/>
+          <w:sz w:val="20"/>
+          <w:szCs w:val="20"/>
+          <w:lang w:val="en-US" w:eastAsia="de-DE"/>
+        </w:rPr>
+        <w:t xml:space="preserve">was </w:t>
+      </w:r>
+      <w:r>
+        <w:rPr>
+          <w:rFonts w:ascii="HelveticaNeue" w:eastAsia="Times New Roman" w:hAnsi="HelveticaNeue" w:cs="Times New Roman"/>
+          <w:sz w:val="20"/>
+          <w:szCs w:val="20"/>
+          <w:lang w:val="en-US" w:eastAsia="de-DE"/>
+        </w:rPr>
+        <w:t xml:space="preserve">originally provided: </w:t>
       </w:r>
     </w:p>
     <w:p>
@@ -3793,11 +3911,6 @@
     </w:p>
     <w:p>
       <w:pPr>
-        <w:pStyle w:val="Listenabsatz"/>
-        <w:numPr>
-          <w:ilvl w:val="0"/>
-          <w:numId w:val="1"/>
-        </w:numPr>
         <w:shd w:val="clear" w:color="auto" w:fill="FFFFFF"/>
         <w:spacing w:before="100" w:beforeAutospacing="1" w:after="100" w:afterAutospacing="1"/>
         <w:rPr>
@@ -3806,209 +3919,158 @@
         </w:rPr>
       </w:pPr>
       <w:r>
+        <w:rPr>
+          <w:rFonts w:ascii="Times New Roman" w:eastAsia="Times New Roman" w:hAnsi="Times New Roman" w:cs="Times New Roman"/>
+          <w:lang w:val="en-US" w:eastAsia="de-DE"/>
+        </w:rPr>
+        <w:t>Train.zip:</w:t>
+      </w:r>
+    </w:p>
+    <w:p>
+      <w:pPr>
+        <w:shd w:val="clear" w:color="auto" w:fill="FFFFFF"/>
+        <w:spacing w:before="100" w:beforeAutospacing="1" w:after="100" w:afterAutospacing="1"/>
+        <w:rPr>
+          <w:rFonts w:ascii="Times New Roman" w:eastAsia="Times New Roman" w:hAnsi="Times New Roman" w:cs="Times New Roman"/>
+          <w:lang w:val="en-US" w:eastAsia="de-DE"/>
+        </w:rPr>
+      </w:pPr>
+      <w:r>
+        <w:rPr>
+          <w:rFonts w:ascii="Times New Roman" w:eastAsia="Times New Roman" w:hAnsi="Times New Roman" w:cs="Times New Roman"/>
+          <w:lang w:val="en-US" w:eastAsia="de-DE"/>
+        </w:rPr>
+        <w:lastRenderedPageBreak/>
+        <w:t xml:space="preserve">This file contains </w:t>
+      </w:r>
+      <w:r>
+        <w:rPr>
+          <w:rFonts w:ascii="Times New Roman" w:eastAsia="Times New Roman" w:hAnsi="Times New Roman" w:cs="Times New Roman"/>
+          <w:lang w:val="en-US" w:eastAsia="de-DE"/>
+        </w:rPr>
+        <w:t>25.362</w:t>
+      </w:r>
+      <w:r>
+        <w:rPr>
+          <w:rFonts w:ascii="Times New Roman" w:eastAsia="Times New Roman" w:hAnsi="Times New Roman" w:cs="Times New Roman"/>
+          <w:lang w:val="en-US" w:eastAsia="de-DE"/>
+        </w:rPr>
+        <w:t xml:space="preserve"> images of whale tails with a total file size of 4.5 GB. These images will be used for training and testing/improving the neural network. </w:t>
+      </w:r>
+      <w:proofErr w:type="gramStart"/>
+      <w:r>
+        <w:rPr>
+          <w:rFonts w:ascii="Times New Roman" w:eastAsia="Times New Roman" w:hAnsi="Times New Roman" w:cs="Times New Roman"/>
+          <w:lang w:val="en-US" w:eastAsia="de-DE"/>
+        </w:rPr>
+        <w:t>Therefore</w:t>
+      </w:r>
+      <w:proofErr w:type="gramEnd"/>
+      <w:r>
+        <w:rPr>
+          <w:rFonts w:ascii="Times New Roman" w:eastAsia="Times New Roman" w:hAnsi="Times New Roman" w:cs="Times New Roman"/>
+          <w:lang w:val="en-US" w:eastAsia="de-DE"/>
+        </w:rPr>
+        <w:t xml:space="preserve"> they are split during the experiment.</w:t>
+      </w:r>
+    </w:p>
+    <w:p>
+      <w:pPr>
+        <w:shd w:val="clear" w:color="auto" w:fill="FFFFFF"/>
+        <w:spacing w:before="100" w:beforeAutospacing="1" w:after="100" w:afterAutospacing="1"/>
+        <w:rPr>
+          <w:rFonts w:ascii="Times New Roman" w:eastAsia="Times New Roman" w:hAnsi="Times New Roman" w:cs="Times New Roman"/>
+          <w:lang w:val="en-US" w:eastAsia="de-DE"/>
+        </w:rPr>
+      </w:pPr>
+      <w:r>
+        <w:rPr>
+          <w:rFonts w:ascii="Times New Roman" w:eastAsia="Times New Roman" w:hAnsi="Times New Roman" w:cs="Times New Roman"/>
+          <w:lang w:val="en-US" w:eastAsia="de-DE"/>
+        </w:rPr>
+        <w:t>Train.csv:</w:t>
+      </w:r>
+    </w:p>
+    <w:p>
+      <w:pPr>
+        <w:shd w:val="clear" w:color="auto" w:fill="FFFFFF"/>
+        <w:spacing w:before="100" w:beforeAutospacing="1" w:after="100" w:afterAutospacing="1"/>
+        <w:rPr>
+          <w:rFonts w:ascii="Times New Roman" w:eastAsia="Times New Roman" w:hAnsi="Times New Roman" w:cs="Times New Roman"/>
+          <w:lang w:val="en-US" w:eastAsia="de-DE"/>
+        </w:rPr>
+      </w:pPr>
+      <w:r>
+        <w:rPr>
+          <w:rFonts w:ascii="Times New Roman" w:eastAsia="Times New Roman" w:hAnsi="Times New Roman" w:cs="Times New Roman"/>
+          <w:lang w:val="en-US" w:eastAsia="de-DE"/>
+        </w:rPr>
+        <w:t>This file contains two columns: The filename of an image and the whale id. This file is used together with the images to train and test the neural networks.</w:t>
+      </w:r>
+    </w:p>
+    <w:p>
+      <w:pPr>
+        <w:shd w:val="clear" w:color="auto" w:fill="FFFFFF"/>
+        <w:spacing w:before="100" w:beforeAutospacing="1" w:after="100" w:afterAutospacing="1"/>
+        <w:rPr>
+          <w:rFonts w:ascii="Times New Roman" w:eastAsia="Times New Roman" w:hAnsi="Times New Roman" w:cs="Times New Roman"/>
+          <w:lang w:val="en-US" w:eastAsia="de-DE"/>
+        </w:rPr>
+      </w:pPr>
+      <w:r>
+        <w:rPr>
+          <w:rFonts w:ascii="Times New Roman" w:eastAsia="Times New Roman" w:hAnsi="Times New Roman" w:cs="Times New Roman"/>
+          <w:lang w:val="en-US" w:eastAsia="de-DE"/>
+        </w:rPr>
+        <w:t xml:space="preserve">Test.zip: </w:t>
+      </w:r>
+    </w:p>
+    <w:p>
+      <w:pPr>
+        <w:shd w:val="clear" w:color="auto" w:fill="FFFFFF"/>
+        <w:spacing w:before="100" w:beforeAutospacing="1" w:after="100" w:afterAutospacing="1"/>
+        <w:rPr>
+          <w:rFonts w:ascii="Times New Roman" w:eastAsia="Times New Roman" w:hAnsi="Times New Roman" w:cs="Times New Roman"/>
+          <w:lang w:val="en-US" w:eastAsia="de-DE"/>
+        </w:rPr>
+      </w:pPr>
+      <w:r>
+        <w:rPr>
+          <w:rFonts w:ascii="Times New Roman" w:eastAsia="Times New Roman" w:hAnsi="Times New Roman" w:cs="Times New Roman"/>
+          <w:lang w:val="en-US" w:eastAsia="de-DE"/>
+        </w:rPr>
+        <w:t>This file contains 7.960 images of whale tails with a total file size of 1.46 GB. These images are used to evaluate the neural network. There is no csv file containing the correct mappings included in the data. The predicted mappings have to be uploaded to Kaggle as csv file. The predictions are evaluated by Kaggle.</w:t>
+      </w:r>
+    </w:p>
+    <w:p>
+      <w:pPr>
+        <w:shd w:val="clear" w:color="auto" w:fill="FFFFFF"/>
+        <w:spacing w:before="100" w:beforeAutospacing="1" w:after="100" w:afterAutospacing="1"/>
         <w:rPr>
           <w:rFonts w:ascii="HelveticaNeue" w:eastAsia="Times New Roman" w:hAnsi="HelveticaNeue" w:cs="Times New Roman"/>
           <w:sz w:val="20"/>
           <w:szCs w:val="20"/>
           <w:lang w:val="en-US" w:eastAsia="de-DE"/>
         </w:rPr>
-        <w:t xml:space="preserve">sample_submission.csv - a sample submission file in the correct format. </w:t>
-      </w:r>
-    </w:p>
-    <w:p>
-      <w:pPr>
-        <w:shd w:val="clear" w:color="auto" w:fill="FFFFFF"/>
-        <w:spacing w:before="100" w:beforeAutospacing="1" w:after="100" w:afterAutospacing="1"/>
-        <w:rPr>
-          <w:rFonts w:ascii="Times New Roman" w:eastAsia="Times New Roman" w:hAnsi="Times New Roman" w:cs="Times New Roman"/>
-          <w:lang w:val="en-US" w:eastAsia="de-DE"/>
-        </w:rPr>
-      </w:pPr>
-      <w:r>
-        <w:rPr>
-          <w:rFonts w:ascii="Times New Roman" w:eastAsia="Times New Roman" w:hAnsi="Times New Roman" w:cs="Times New Roman"/>
-          <w:lang w:val="en-US" w:eastAsia="de-DE"/>
-        </w:rPr>
-        <w:t>Train.zip:</w:t>
-      </w:r>
-    </w:p>
-    <w:p>
-      <w:pPr>
-        <w:shd w:val="clear" w:color="auto" w:fill="FFFFFF"/>
-        <w:spacing w:before="100" w:beforeAutospacing="1" w:after="100" w:afterAutospacing="1"/>
-        <w:rPr>
-          <w:rFonts w:ascii="Times New Roman" w:eastAsia="Times New Roman" w:hAnsi="Times New Roman" w:cs="Times New Roman"/>
-          <w:lang w:val="en-US" w:eastAsia="de-DE"/>
-        </w:rPr>
-      </w:pPr>
-      <w:r>
-        <w:rPr>
-          <w:rFonts w:ascii="Times New Roman" w:eastAsia="Times New Roman" w:hAnsi="Times New Roman" w:cs="Times New Roman"/>
-          <w:lang w:val="en-US" w:eastAsia="de-DE"/>
-        </w:rPr>
-        <w:t xml:space="preserve">This file contains </w:t>
-      </w:r>
-      <w:r>
-        <w:rPr>
-          <w:rFonts w:ascii="Times New Roman" w:eastAsia="Times New Roman" w:hAnsi="Times New Roman" w:cs="Times New Roman"/>
-          <w:lang w:val="en-US" w:eastAsia="de-DE"/>
-        </w:rPr>
-        <w:t>25.362</w:t>
-      </w:r>
-      <w:r>
-        <w:rPr>
-          <w:rFonts w:ascii="Times New Roman" w:eastAsia="Times New Roman" w:hAnsi="Times New Roman" w:cs="Times New Roman"/>
-          <w:lang w:val="en-US" w:eastAsia="de-DE"/>
-        </w:rPr>
-        <w:t xml:space="preserve"> images of whale tails with a total file size of 4.5 GB. These images will be used for training and testing/improving the </w:t>
-      </w:r>
-      <w:proofErr w:type="spellStart"/>
-      <w:r>
-        <w:rPr>
-          <w:rFonts w:ascii="Times New Roman" w:eastAsia="Times New Roman" w:hAnsi="Times New Roman" w:cs="Times New Roman"/>
-          <w:lang w:val="en-US" w:eastAsia="de-DE"/>
-        </w:rPr>
-        <w:t>neural</w:t>
-      </w:r>
-      <w:proofErr w:type="spellEnd"/>
-      <w:r>
-        <w:rPr>
-          <w:rFonts w:ascii="Times New Roman" w:eastAsia="Times New Roman" w:hAnsi="Times New Roman" w:cs="Times New Roman"/>
-          <w:lang w:val="en-US" w:eastAsia="de-DE"/>
-        </w:rPr>
-        <w:t xml:space="preserve"> network. </w:t>
-      </w:r>
-      <w:proofErr w:type="gramStart"/>
-      <w:r>
-        <w:rPr>
-          <w:rFonts w:ascii="Times New Roman" w:eastAsia="Times New Roman" w:hAnsi="Times New Roman" w:cs="Times New Roman"/>
-          <w:lang w:val="en-US" w:eastAsia="de-DE"/>
-        </w:rPr>
-        <w:t>Therefore</w:t>
-      </w:r>
-      <w:proofErr w:type="gramEnd"/>
-      <w:r>
-        <w:rPr>
-          <w:rFonts w:ascii="Times New Roman" w:eastAsia="Times New Roman" w:hAnsi="Times New Roman" w:cs="Times New Roman"/>
-          <w:lang w:val="en-US" w:eastAsia="de-DE"/>
-        </w:rPr>
-        <w:t xml:space="preserve"> they are split during the experiment.</w:t>
-      </w:r>
-    </w:p>
-    <w:p>
-      <w:pPr>
-        <w:shd w:val="clear" w:color="auto" w:fill="FFFFFF"/>
-        <w:spacing w:before="100" w:beforeAutospacing="1" w:after="100" w:afterAutospacing="1"/>
-        <w:rPr>
-          <w:rFonts w:ascii="Times New Roman" w:eastAsia="Times New Roman" w:hAnsi="Times New Roman" w:cs="Times New Roman"/>
-          <w:lang w:val="en-US" w:eastAsia="de-DE"/>
-        </w:rPr>
-      </w:pPr>
-      <w:r>
-        <w:rPr>
-          <w:rFonts w:ascii="Times New Roman" w:eastAsia="Times New Roman" w:hAnsi="Times New Roman" w:cs="Times New Roman"/>
-          <w:lang w:val="en-US" w:eastAsia="de-DE"/>
-        </w:rPr>
-        <w:t>Train.csv:</w:t>
-      </w:r>
-    </w:p>
-    <w:p>
-      <w:pPr>
-        <w:shd w:val="clear" w:color="auto" w:fill="FFFFFF"/>
-        <w:spacing w:before="100" w:beforeAutospacing="1" w:after="100" w:afterAutospacing="1"/>
-        <w:rPr>
-          <w:rFonts w:ascii="Times New Roman" w:eastAsia="Times New Roman" w:hAnsi="Times New Roman" w:cs="Times New Roman"/>
-          <w:lang w:val="en-US" w:eastAsia="de-DE"/>
-        </w:rPr>
-      </w:pPr>
-      <w:r>
-        <w:rPr>
-          <w:rFonts w:ascii="Times New Roman" w:eastAsia="Times New Roman" w:hAnsi="Times New Roman" w:cs="Times New Roman"/>
-          <w:lang w:val="en-US" w:eastAsia="de-DE"/>
-        </w:rPr>
-        <w:t>This file contains two columns: The filename of an image and the whale id. This file is used together with the images to train and test the neural networks.</w:t>
-      </w:r>
-    </w:p>
-    <w:p>
-      <w:pPr>
-        <w:shd w:val="clear" w:color="auto" w:fill="FFFFFF"/>
-        <w:spacing w:before="100" w:beforeAutospacing="1" w:after="100" w:afterAutospacing="1"/>
-        <w:rPr>
-          <w:rFonts w:ascii="Times New Roman" w:eastAsia="Times New Roman" w:hAnsi="Times New Roman" w:cs="Times New Roman"/>
-          <w:lang w:val="en-US" w:eastAsia="de-DE"/>
-        </w:rPr>
-      </w:pPr>
-      <w:r>
-        <w:rPr>
-          <w:rFonts w:ascii="Times New Roman" w:eastAsia="Times New Roman" w:hAnsi="Times New Roman" w:cs="Times New Roman"/>
-          <w:lang w:val="en-US" w:eastAsia="de-DE"/>
-        </w:rPr>
-        <w:lastRenderedPageBreak/>
-        <w:t xml:space="preserve">Test.zip: </w:t>
-      </w:r>
-    </w:p>
-    <w:p>
-      <w:pPr>
-        <w:shd w:val="clear" w:color="auto" w:fill="FFFFFF"/>
-        <w:spacing w:before="100" w:beforeAutospacing="1" w:after="100" w:afterAutospacing="1"/>
-        <w:rPr>
-          <w:rFonts w:ascii="Times New Roman" w:eastAsia="Times New Roman" w:hAnsi="Times New Roman" w:cs="Times New Roman"/>
-          <w:lang w:val="en-US" w:eastAsia="de-DE"/>
-        </w:rPr>
-      </w:pPr>
-      <w:r>
-        <w:rPr>
-          <w:rFonts w:ascii="Times New Roman" w:eastAsia="Times New Roman" w:hAnsi="Times New Roman" w:cs="Times New Roman"/>
-          <w:lang w:val="en-US" w:eastAsia="de-DE"/>
-        </w:rPr>
-        <w:t>This file contains 7.960 images of whale tails with a total file size of 1.46 GB. These images are used to evaluate the neural network. There is no csv file containing the correct mappings included in the data. The predicted mappings have to be uploaded to Kaggle as csv file. The predictions are evaluated by Kaggle.</w:t>
-      </w:r>
-    </w:p>
-    <w:p>
-      <w:pPr>
-        <w:shd w:val="clear" w:color="auto" w:fill="FFFFFF"/>
-        <w:spacing w:before="100" w:beforeAutospacing="1" w:after="100" w:afterAutospacing="1"/>
-        <w:rPr>
-          <w:rFonts w:ascii="Times New Roman" w:eastAsia="Times New Roman" w:hAnsi="Times New Roman" w:cs="Times New Roman"/>
-          <w:lang w:val="en-US" w:eastAsia="de-DE"/>
-        </w:rPr>
-      </w:pPr>
-      <w:r>
-        <w:rPr>
-          <w:rFonts w:ascii="Times New Roman" w:eastAsia="Times New Roman" w:hAnsi="Times New Roman" w:cs="Times New Roman"/>
-          <w:lang w:val="en-US" w:eastAsia="de-DE"/>
-        </w:rPr>
-        <w:t>Sample_submission.csv:</w:t>
-      </w:r>
-    </w:p>
-    <w:p>
-      <w:pPr>
-        <w:shd w:val="clear" w:color="auto" w:fill="FFFFFF"/>
-        <w:spacing w:before="100" w:beforeAutospacing="1" w:after="100" w:afterAutospacing="1"/>
-        <w:rPr>
-          <w:rFonts w:ascii="Times New Roman" w:eastAsia="Times New Roman" w:hAnsi="Times New Roman" w:cs="Times New Roman"/>
-          <w:lang w:val="en-US" w:eastAsia="de-DE"/>
-        </w:rPr>
-      </w:pPr>
-      <w:r>
-        <w:rPr>
-          <w:rFonts w:ascii="Times New Roman" w:eastAsia="Times New Roman" w:hAnsi="Times New Roman" w:cs="Times New Roman"/>
-          <w:lang w:val="en-US" w:eastAsia="de-DE"/>
-        </w:rPr>
-        <w:t>This file shows the file format to submit results to Kaggle. The file contains per image five predictions of whale ids which whale is displayed on an image.</w:t>
-      </w:r>
-    </w:p>
-    <w:p>
-      <w:pPr>
-        <w:shd w:val="clear" w:color="auto" w:fill="FFFFFF"/>
-        <w:spacing w:before="100" w:beforeAutospacing="1" w:after="100" w:afterAutospacing="1"/>
+      </w:pPr>
+    </w:p>
+    <w:p>
+      <w:pPr>
+        <w:rPr>
+          <w:rFonts w:ascii="Calibri" w:eastAsia="Times New Roman" w:hAnsi="Calibri" w:cs="Calibri"/>
+          <w:color w:val="000000"/>
+          <w:lang w:val="en-US" w:eastAsia="de-DE"/>
+        </w:rPr>
+      </w:pPr>
+      <w:r>
         <w:rPr>
           <w:rFonts w:ascii="HelveticaNeue" w:eastAsia="Times New Roman" w:hAnsi="HelveticaNeue" w:cs="Times New Roman"/>
           <w:sz w:val="20"/>
           <w:szCs w:val="20"/>
           <w:lang w:val="en-US" w:eastAsia="de-DE"/>
         </w:rPr>
-      </w:pPr>
+        <w:t xml:space="preserve">One of the biggest challenges in this challenge is the variety of available examples per label and </w:t>
+      </w:r>
       <w:r>
         <w:rPr>
           <w:rFonts w:ascii="HelveticaNeue" w:eastAsia="Times New Roman" w:hAnsi="HelveticaNeue" w:cs="Times New Roman"/>
@@ -4016,9 +4078,9 @@
           <w:szCs w:val="20"/>
           <w:lang w:val="en-US" w:eastAsia="de-DE"/>
         </w:rPr>
-        <w:t xml:space="preserve">The results of my neural networks will be provided as submission.csv file. This file will contain an image id and 5 whale ids, which are the most relevant ones. The submission.csv file will be uploaded to </w:t>
-      </w:r>
-      <w:proofErr w:type="spellStart"/>
+        <w:t xml:space="preserve">the few </w:t>
+      </w:r>
+      <w:proofErr w:type="gramStart"/>
       <w:r>
         <w:rPr>
           <w:rFonts w:ascii="HelveticaNeue" w:eastAsia="Times New Roman" w:hAnsi="HelveticaNeue" w:cs="Times New Roman"/>
@@ -4026,9 +4088,9 @@
           <w:szCs w:val="20"/>
           <w:lang w:val="en-US" w:eastAsia="de-DE"/>
         </w:rPr>
-        <w:t>Kagge</w:t>
-      </w:r>
-      <w:proofErr w:type="spellEnd"/>
+        <w:t>image</w:t>
+      </w:r>
+      <w:proofErr w:type="gramEnd"/>
       <w:r>
         <w:rPr>
           <w:rFonts w:ascii="HelveticaNeue" w:eastAsia="Times New Roman" w:hAnsi="HelveticaNeue" w:cs="Times New Roman"/>
@@ -4036,24 +4098,615 @@
           <w:szCs w:val="20"/>
           <w:lang w:val="en-US" w:eastAsia="de-DE"/>
         </w:rPr>
-        <w:t xml:space="preserve"> and be evaluated by the challenge metrics used on Kaggle.</w:t>
-      </w:r>
-      <w:bookmarkStart w:id="7" w:name="_GoBack"/>
+        <w:t xml:space="preserve"> available per label. There are 9664 new whales in the data set. The most fluke shower has 73 pictures and is labelled with ID </w:t>
+      </w:r>
+      <w:r>
+        <w:rPr>
+          <w:rFonts w:ascii="Calibri" w:eastAsia="Times New Roman" w:hAnsi="Calibri" w:cs="Calibri"/>
+          <w:color w:val="000000"/>
+          <w:lang w:val="en-US" w:eastAsia="de-DE"/>
+        </w:rPr>
+        <w:t>w_23a388d</w:t>
+      </w:r>
+      <w:r>
+        <w:rPr>
+          <w:rFonts w:ascii="Calibri" w:eastAsia="Times New Roman" w:hAnsi="Calibri" w:cs="Calibri"/>
+          <w:color w:val="000000"/>
+          <w:lang w:val="en-US" w:eastAsia="de-DE"/>
+        </w:rPr>
+        <w:t xml:space="preserve">. Which as an amount of data which is sufficient to train a neural </w:t>
+      </w:r>
+      <w:proofErr w:type="gramStart"/>
+      <w:r>
+        <w:rPr>
+          <w:rFonts w:ascii="Calibri" w:eastAsia="Times New Roman" w:hAnsi="Calibri" w:cs="Calibri"/>
+          <w:color w:val="000000"/>
+          <w:lang w:val="en-US" w:eastAsia="de-DE"/>
+        </w:rPr>
+        <w:t>network.</w:t>
+      </w:r>
+      <w:proofErr w:type="gramEnd"/>
+      <w:r>
+        <w:rPr>
+          <w:rFonts w:ascii="Calibri" w:eastAsia="Times New Roman" w:hAnsi="Calibri" w:cs="Calibri"/>
+          <w:color w:val="000000"/>
+          <w:lang w:val="en-US" w:eastAsia="de-DE"/>
+        </w:rPr>
+        <w:t xml:space="preserve"> But there is a total of 2073 whales in the database appearing only once. On average there are 5.07 images per whale available. The median of images per whale is 2. </w:t>
+      </w:r>
+    </w:p>
+    <w:p>
+      <w:pPr>
+        <w:shd w:val="clear" w:color="auto" w:fill="FFFFFF"/>
+        <w:spacing w:before="100" w:beforeAutospacing="1" w:after="100" w:afterAutospacing="1"/>
+        <w:rPr>
+          <w:rFonts w:ascii="HelveticaNeue" w:eastAsia="Times New Roman" w:hAnsi="HelveticaNeue" w:cs="Times New Roman"/>
+          <w:sz w:val="20"/>
+          <w:szCs w:val="20"/>
+          <w:lang w:val="en-US" w:eastAsia="de-DE"/>
+        </w:rPr>
+      </w:pPr>
+    </w:p>
+    <w:p>
+      <w:pPr>
+        <w:pStyle w:val="berschrift3"/>
+        <w:rPr>
+          <w:lang w:val="en-US"/>
+        </w:rPr>
+      </w:pPr>
+      <w:bookmarkStart w:id="7" w:name="_Toc4003782"/>
+      <w:r>
+        <w:rPr>
+          <w:lang w:val="en-US"/>
+        </w:rPr>
+        <w:t>Exploratory Visualization</w:t>
+      </w:r>
       <w:bookmarkEnd w:id="7"/>
     </w:p>
     <w:p>
       <w:pPr>
+        <w:rPr>
+          <w:i/>
+          <w:lang w:val="en-US"/>
+        </w:rPr>
+      </w:pPr>
+      <w:r>
+        <w:rPr>
+          <w:i/>
+          <w:lang w:val="en-US"/>
+        </w:rPr>
+        <w:t>In this section, you will need to provide some form of visualization that summarizes or extracts a relevant characteristic or feature about the data. The visualization should adequately support the data being used. Discuss why this visualization was chosen and how it is relevant. Questions to ask yourself when writing this section:</w:t>
+      </w:r>
+    </w:p>
+    <w:p>
+      <w:pPr>
+        <w:rPr>
+          <w:i/>
+          <w:lang w:val="en-US"/>
+        </w:rPr>
+      </w:pPr>
+      <w:r>
+        <w:rPr>
+          <w:i/>
+          <w:lang w:val="en-US"/>
+        </w:rPr>
+        <w:t xml:space="preserve">- _Have you visualized a relevant characteristic or feature about the dataset or input </w:t>
+      </w:r>
+      <w:proofErr w:type="gramStart"/>
+      <w:r>
+        <w:rPr>
+          <w:i/>
+          <w:lang w:val="en-US"/>
+        </w:rPr>
+        <w:t>data?_</w:t>
+      </w:r>
+      <w:proofErr w:type="gramEnd"/>
+    </w:p>
+    <w:p>
+      <w:pPr>
+        <w:rPr>
+          <w:lang w:val="en-US"/>
+        </w:rPr>
+      </w:pPr>
+    </w:p>
+    <w:p>
+      <w:pPr>
+        <w:pStyle w:val="berschrift4"/>
+        <w:rPr>
+          <w:rFonts w:eastAsia="Times New Roman"/>
+          <w:lang w:val="en-US" w:eastAsia="de-DE"/>
+        </w:rPr>
+      </w:pPr>
+      <w:r>
+        <w:rPr>
+          <w:rFonts w:eastAsia="Times New Roman"/>
+          <w:lang w:val="en-US" w:eastAsia="de-DE"/>
+        </w:rPr>
+        <w:t>Outlier images</w:t>
+      </w:r>
+    </w:p>
+    <w:p>
+      <w:pPr>
+        <w:shd w:val="clear" w:color="auto" w:fill="FFFFFF"/>
+        <w:spacing w:before="100" w:beforeAutospacing="1" w:after="100" w:afterAutospacing="1"/>
+        <w:rPr>
+          <w:rFonts w:ascii="HelveticaNeue" w:eastAsia="Times New Roman" w:hAnsi="HelveticaNeue" w:cs="Times New Roman"/>
+          <w:sz w:val="20"/>
+          <w:szCs w:val="20"/>
+          <w:lang w:val="en-US" w:eastAsia="de-DE"/>
+        </w:rPr>
+      </w:pPr>
+      <w:r>
+        <w:rPr>
+          <w:rFonts w:ascii="HelveticaNeue" w:eastAsia="Times New Roman" w:hAnsi="HelveticaNeue" w:cs="Times New Roman"/>
+          <w:sz w:val="20"/>
+          <w:szCs w:val="20"/>
+          <w:lang w:val="en-US" w:eastAsia="de-DE"/>
+        </w:rPr>
+        <w:t>There are some</w:t>
+      </w:r>
+      <w:r>
+        <w:rPr>
+          <w:rFonts w:ascii="HelveticaNeue" w:eastAsia="Times New Roman" w:hAnsi="HelveticaNeue" w:cs="Times New Roman"/>
+          <w:sz w:val="20"/>
+          <w:szCs w:val="20"/>
+          <w:lang w:val="en-US" w:eastAsia="de-DE"/>
+        </w:rPr>
+        <w:t xml:space="preserve"> outlier</w:t>
+      </w:r>
+      <w:r>
+        <w:rPr>
+          <w:rFonts w:ascii="HelveticaNeue" w:eastAsia="Times New Roman" w:hAnsi="HelveticaNeue" w:cs="Times New Roman"/>
+          <w:sz w:val="20"/>
+          <w:szCs w:val="20"/>
+          <w:lang w:val="en-US" w:eastAsia="de-DE"/>
+        </w:rPr>
+        <w:t xml:space="preserve"> images. But as only a minority of these images exist, I will simply ignore them.</w:t>
+      </w:r>
+    </w:p>
+    <w:p>
+      <w:pPr>
+        <w:jc w:val="center"/>
+        <w:rPr>
+          <w:rFonts w:ascii="Times New Roman" w:eastAsia="Times New Roman" w:hAnsi="Times New Roman" w:cs="Times New Roman"/>
+          <w:lang w:val="en-US" w:eastAsia="de-DE"/>
+        </w:rPr>
+      </w:pPr>
+      <w:r>
+        <w:rPr>
+          <w:rFonts w:ascii="Times New Roman" w:eastAsia="Times New Roman" w:hAnsi="Times New Roman" w:cs="Times New Roman"/>
+          <w:lang w:eastAsia="de-DE"/>
+        </w:rPr>
+        <w:fldChar w:fldCharType="begin"/>
+      </w:r>
+      <w:r>
+        <w:rPr>
+          <w:rFonts w:ascii="Times New Roman" w:eastAsia="Times New Roman" w:hAnsi="Times New Roman" w:cs="Times New Roman"/>
+          <w:lang w:val="en-US" w:eastAsia="de-DE"/>
+        </w:rPr>
+        <w:instrText xml:space="preserve"> INCLUDEPICTURE "https://vanishingcodes.files.wordpress.com/2019/01/58181f87e.jpg?w=740" \* MERGEFORMATINET </w:instrText>
+      </w:r>
+      <w:r>
+        <w:rPr>
+          <w:rFonts w:ascii="Times New Roman" w:eastAsia="Times New Roman" w:hAnsi="Times New Roman" w:cs="Times New Roman"/>
+          <w:lang w:eastAsia="de-DE"/>
+        </w:rPr>
+        <w:fldChar w:fldCharType="separate"/>
+      </w:r>
+      <w:r>
+        <w:rPr>
+          <w:rFonts w:ascii="Times New Roman" w:eastAsia="Times New Roman" w:hAnsi="Times New Roman" w:cs="Times New Roman"/>
+          <w:noProof/>
+          <w:lang w:eastAsia="de-DE"/>
+        </w:rPr>
+        <w:drawing>
+          <wp:inline distT="0" distB="0" distL="0" distR="0" wp14:anchorId="0C408705" wp14:editId="22887467">
+            <wp:extent cx="5756910" cy="667385"/>
+            <wp:effectExtent l="0" t="0" r="0" b="5715"/>
+            <wp:docPr id="7" name="Grafik 7" descr="https://vanishingcodes.files.wordpress.com/2019/01/58181f87e.jpg?w=740"/>
+            <wp:cNvGraphicFramePr>
+              <a:graphicFrameLocks xmlns:a="http://schemas.openxmlformats.org/drawingml/2006/main" noChangeAspect="1"/>
+            </wp:cNvGraphicFramePr>
+            <a:graphic xmlns:a="http://schemas.openxmlformats.org/drawingml/2006/main">
+              <a:graphicData uri="http://schemas.openxmlformats.org/drawingml/2006/picture">
+                <pic:pic xmlns:pic="http://schemas.openxmlformats.org/drawingml/2006/picture">
+                  <pic:nvPicPr>
+                    <pic:cNvPr id="0" name="Picture 3" descr="https://vanishingcodes.files.wordpress.com/2019/01/58181f87e.jpg?w=740"/>
+                    <pic:cNvPicPr>
+                      <a:picLocks noChangeAspect="1" noChangeArrowheads="1"/>
+                    </pic:cNvPicPr>
+                  </pic:nvPicPr>
+                  <pic:blipFill>
+                    <a:blip r:embed="rId9">
+                      <a:extLst>
+                        <a:ext uri="{28A0092B-C50C-407E-A947-70E740481C1C}">
+                          <a14:useLocalDpi xmlns:a14="http://schemas.microsoft.com/office/drawing/2010/main" val="0"/>
+                        </a:ext>
+                      </a:extLst>
+                    </a:blip>
+                    <a:srcRect/>
+                    <a:stretch>
+                      <a:fillRect/>
+                    </a:stretch>
+                  </pic:blipFill>
+                  <pic:spPr bwMode="auto">
+                    <a:xfrm>
+                      <a:off x="0" y="0"/>
+                      <a:ext cx="5756910" cy="667385"/>
+                    </a:xfrm>
+                    <a:prstGeom prst="rect">
+                      <a:avLst/>
+                    </a:prstGeom>
+                    <a:noFill/>
+                    <a:ln>
+                      <a:noFill/>
+                    </a:ln>
+                  </pic:spPr>
+                </pic:pic>
+              </a:graphicData>
+            </a:graphic>
+          </wp:inline>
+        </w:drawing>
+      </w:r>
+      <w:r>
+        <w:rPr>
+          <w:rFonts w:ascii="Times New Roman" w:eastAsia="Times New Roman" w:hAnsi="Times New Roman" w:cs="Times New Roman"/>
+          <w:lang w:eastAsia="de-DE"/>
+        </w:rPr>
+        <w:fldChar w:fldCharType="end"/>
+      </w:r>
+      <w:r>
+        <w:rPr>
+          <w:rFonts w:ascii="Times New Roman" w:eastAsia="Times New Roman" w:hAnsi="Times New Roman" w:cs="Times New Roman"/>
+          <w:lang w:val="en-US" w:eastAsia="de-DE"/>
+        </w:rPr>
+        <w:t>Outlier image 1 – dimension distorted</w:t>
+      </w:r>
+    </w:p>
+    <w:p>
+      <w:pPr>
+        <w:shd w:val="clear" w:color="auto" w:fill="FFFFFF"/>
+        <w:jc w:val="center"/>
+        <w:rPr>
+          <w:rFonts w:ascii="Arial" w:eastAsia="Times New Roman" w:hAnsi="Arial" w:cs="Arial"/>
+          <w:color w:val="222222"/>
+          <w:sz w:val="30"/>
+          <w:szCs w:val="30"/>
+          <w:lang w:eastAsia="de-DE"/>
+        </w:rPr>
+      </w:pPr>
+      <w:r>
+        <w:rPr>
+          <w:rFonts w:ascii="Arial" w:eastAsia="Times New Roman" w:hAnsi="Arial" w:cs="Arial"/>
+          <w:color w:val="222222"/>
+          <w:sz w:val="30"/>
+          <w:szCs w:val="30"/>
+          <w:lang w:eastAsia="de-DE"/>
+        </w:rPr>
+        <w:lastRenderedPageBreak/>
+        <w:fldChar w:fldCharType="begin"/>
+      </w:r>
+      <w:r>
+        <w:rPr>
+          <w:rFonts w:ascii="Arial" w:eastAsia="Times New Roman" w:hAnsi="Arial" w:cs="Arial"/>
+          <w:color w:val="222222"/>
+          <w:sz w:val="30"/>
+          <w:szCs w:val="30"/>
+          <w:lang w:eastAsia="de-DE"/>
+        </w:rPr>
+        <w:instrText xml:space="preserve"> INCLUDEPICTURE "https://vanishingcodes.files.wordpress.com/2019/01/cda2c9dbf.jpg?w=285&amp;h=189" \* MERGEFORMATINET </w:instrText>
+      </w:r>
+      <w:r>
+        <w:rPr>
+          <w:rFonts w:ascii="Arial" w:eastAsia="Times New Roman" w:hAnsi="Arial" w:cs="Arial"/>
+          <w:color w:val="222222"/>
+          <w:sz w:val="30"/>
+          <w:szCs w:val="30"/>
+          <w:lang w:eastAsia="de-DE"/>
+        </w:rPr>
+        <w:fldChar w:fldCharType="separate"/>
+      </w:r>
+      <w:r>
+        <w:rPr>
+          <w:rFonts w:ascii="Arial" w:eastAsia="Times New Roman" w:hAnsi="Arial" w:cs="Arial"/>
+          <w:noProof/>
+          <w:color w:val="222222"/>
+          <w:sz w:val="30"/>
+          <w:szCs w:val="30"/>
+          <w:lang w:eastAsia="de-DE"/>
+        </w:rPr>
+        <w:drawing>
+          <wp:inline distT="0" distB="0" distL="0" distR="0" wp14:anchorId="67E665FD" wp14:editId="0CE37B32">
+            <wp:extent cx="3616960" cy="2397760"/>
+            <wp:effectExtent l="0" t="0" r="2540" b="2540"/>
+            <wp:docPr id="6" name="Grafik 6" descr="https://vanishingcodes.files.wordpress.com/2019/01/cda2c9dbf.jpg?w=285&amp;h=189"/>
+            <wp:cNvGraphicFramePr>
+              <a:graphicFrameLocks xmlns:a="http://schemas.openxmlformats.org/drawingml/2006/main" noChangeAspect="1"/>
+            </wp:cNvGraphicFramePr>
+            <a:graphic xmlns:a="http://schemas.openxmlformats.org/drawingml/2006/main">
+              <a:graphicData uri="http://schemas.openxmlformats.org/drawingml/2006/picture">
+                <pic:pic xmlns:pic="http://schemas.openxmlformats.org/drawingml/2006/picture">
+                  <pic:nvPicPr>
+                    <pic:cNvPr id="0" name="Picture 4" descr="https://vanishingcodes.files.wordpress.com/2019/01/cda2c9dbf.jpg?w=285&amp;h=189"/>
+                    <pic:cNvPicPr>
+                      <a:picLocks noChangeAspect="1" noChangeArrowheads="1"/>
+                    </pic:cNvPicPr>
+                  </pic:nvPicPr>
+                  <pic:blipFill>
+                    <a:blip r:embed="rId10">
+                      <a:extLst>
+                        <a:ext uri="{28A0092B-C50C-407E-A947-70E740481C1C}">
+                          <a14:useLocalDpi xmlns:a14="http://schemas.microsoft.com/office/drawing/2010/main" val="0"/>
+                        </a:ext>
+                      </a:extLst>
+                    </a:blip>
+                    <a:srcRect/>
+                    <a:stretch>
+                      <a:fillRect/>
+                    </a:stretch>
+                  </pic:blipFill>
+                  <pic:spPr bwMode="auto">
+                    <a:xfrm>
+                      <a:off x="0" y="0"/>
+                      <a:ext cx="3616960" cy="2397760"/>
+                    </a:xfrm>
+                    <a:prstGeom prst="rect">
+                      <a:avLst/>
+                    </a:prstGeom>
+                    <a:noFill/>
+                    <a:ln>
+                      <a:noFill/>
+                    </a:ln>
+                  </pic:spPr>
+                </pic:pic>
+              </a:graphicData>
+            </a:graphic>
+          </wp:inline>
+        </w:drawing>
+      </w:r>
+      <w:r>
+        <w:rPr>
+          <w:rFonts w:ascii="Arial" w:eastAsia="Times New Roman" w:hAnsi="Arial" w:cs="Arial"/>
+          <w:color w:val="222222"/>
+          <w:sz w:val="30"/>
+          <w:szCs w:val="30"/>
+          <w:lang w:eastAsia="de-DE"/>
+        </w:rPr>
+        <w:fldChar w:fldCharType="end"/>
+      </w:r>
+    </w:p>
+    <w:p>
+      <w:pPr>
+        <w:shd w:val="clear" w:color="auto" w:fill="FFFFFF"/>
+        <w:jc w:val="center"/>
+        <w:rPr>
+          <w:rFonts w:ascii="Arial" w:eastAsia="Times New Roman" w:hAnsi="Arial" w:cs="Arial"/>
+          <w:color w:val="222222"/>
+          <w:sz w:val="30"/>
+          <w:szCs w:val="30"/>
+          <w:lang w:val="en-US" w:eastAsia="de-DE"/>
+        </w:rPr>
+      </w:pPr>
+      <w:r>
+        <w:rPr>
+          <w:rFonts w:ascii="Arial" w:eastAsia="Times New Roman" w:hAnsi="Arial" w:cs="Arial"/>
+          <w:color w:val="222222"/>
+          <w:sz w:val="30"/>
+          <w:szCs w:val="30"/>
+          <w:lang w:val="en-US" w:eastAsia="de-DE"/>
+        </w:rPr>
+        <w:t>Outlier image 2 – photo not taken properly</w:t>
+      </w:r>
+    </w:p>
+    <w:p>
+      <w:pPr>
+        <w:shd w:val="clear" w:color="auto" w:fill="FFFFFF"/>
+        <w:jc w:val="center"/>
+        <w:rPr>
+          <w:rFonts w:ascii="Arial" w:eastAsia="Times New Roman" w:hAnsi="Arial" w:cs="Arial"/>
+          <w:color w:val="222222"/>
+          <w:sz w:val="30"/>
+          <w:szCs w:val="30"/>
+          <w:lang w:eastAsia="de-DE"/>
+        </w:rPr>
+      </w:pPr>
+      <w:r>
+        <w:rPr>
+          <w:rFonts w:ascii="Arial" w:eastAsia="Times New Roman" w:hAnsi="Arial" w:cs="Arial"/>
+          <w:color w:val="222222"/>
+          <w:sz w:val="30"/>
+          <w:szCs w:val="30"/>
+          <w:lang w:eastAsia="de-DE"/>
+        </w:rPr>
+        <w:fldChar w:fldCharType="begin"/>
+      </w:r>
+      <w:r>
+        <w:rPr>
+          <w:rFonts w:ascii="Arial" w:eastAsia="Times New Roman" w:hAnsi="Arial" w:cs="Arial"/>
+          <w:color w:val="222222"/>
+          <w:sz w:val="30"/>
+          <w:szCs w:val="30"/>
+          <w:lang w:eastAsia="de-DE"/>
+        </w:rPr>
+        <w:instrText xml:space="preserve"> INCLUDEPICTURE "https://vanishingcodes.files.wordpress.com/2019/01/a1cddb0d0.jpg?w=287&amp;h=191" \* MERGEFORMATINET </w:instrText>
+      </w:r>
+      <w:r>
+        <w:rPr>
+          <w:rFonts w:ascii="Arial" w:eastAsia="Times New Roman" w:hAnsi="Arial" w:cs="Arial"/>
+          <w:color w:val="222222"/>
+          <w:sz w:val="30"/>
+          <w:szCs w:val="30"/>
+          <w:lang w:eastAsia="de-DE"/>
+        </w:rPr>
+        <w:fldChar w:fldCharType="separate"/>
+      </w:r>
+      <w:r>
+        <w:rPr>
+          <w:rFonts w:ascii="Arial" w:eastAsia="Times New Roman" w:hAnsi="Arial" w:cs="Arial"/>
+          <w:noProof/>
+          <w:color w:val="222222"/>
+          <w:sz w:val="30"/>
+          <w:szCs w:val="30"/>
+          <w:lang w:eastAsia="de-DE"/>
+        </w:rPr>
+        <w:drawing>
+          <wp:inline distT="0" distB="0" distL="0" distR="0" wp14:anchorId="0DF9F04E" wp14:editId="48848A38">
+            <wp:extent cx="3644265" cy="2425065"/>
+            <wp:effectExtent l="0" t="0" r="635" b="635"/>
+            <wp:docPr id="5" name="Grafik 5" descr="https://vanishingcodes.files.wordpress.com/2019/01/a1cddb0d0.jpg?w=287&amp;h=191"/>
+            <wp:cNvGraphicFramePr>
+              <a:graphicFrameLocks xmlns:a="http://schemas.openxmlformats.org/drawingml/2006/main" noChangeAspect="1"/>
+            </wp:cNvGraphicFramePr>
+            <a:graphic xmlns:a="http://schemas.openxmlformats.org/drawingml/2006/main">
+              <a:graphicData uri="http://schemas.openxmlformats.org/drawingml/2006/picture">
+                <pic:pic xmlns:pic="http://schemas.openxmlformats.org/drawingml/2006/picture">
+                  <pic:nvPicPr>
+                    <pic:cNvPr id="0" name="Picture 5" descr="https://vanishingcodes.files.wordpress.com/2019/01/a1cddb0d0.jpg?w=287&amp;h=191"/>
+                    <pic:cNvPicPr>
+                      <a:picLocks noChangeAspect="1" noChangeArrowheads="1"/>
+                    </pic:cNvPicPr>
+                  </pic:nvPicPr>
+                  <pic:blipFill>
+                    <a:blip r:embed="rId11">
+                      <a:extLst>
+                        <a:ext uri="{28A0092B-C50C-407E-A947-70E740481C1C}">
+                          <a14:useLocalDpi xmlns:a14="http://schemas.microsoft.com/office/drawing/2010/main" val="0"/>
+                        </a:ext>
+                      </a:extLst>
+                    </a:blip>
+                    <a:srcRect/>
+                    <a:stretch>
+                      <a:fillRect/>
+                    </a:stretch>
+                  </pic:blipFill>
+                  <pic:spPr bwMode="auto">
+                    <a:xfrm>
+                      <a:off x="0" y="0"/>
+                      <a:ext cx="3644265" cy="2425065"/>
+                    </a:xfrm>
+                    <a:prstGeom prst="rect">
+                      <a:avLst/>
+                    </a:prstGeom>
+                    <a:noFill/>
+                    <a:ln>
+                      <a:noFill/>
+                    </a:ln>
+                  </pic:spPr>
+                </pic:pic>
+              </a:graphicData>
+            </a:graphic>
+          </wp:inline>
+        </w:drawing>
+      </w:r>
+      <w:r>
+        <w:rPr>
+          <w:rFonts w:ascii="Arial" w:eastAsia="Times New Roman" w:hAnsi="Arial" w:cs="Arial"/>
+          <w:color w:val="222222"/>
+          <w:sz w:val="30"/>
+          <w:szCs w:val="30"/>
+          <w:lang w:eastAsia="de-DE"/>
+        </w:rPr>
+        <w:fldChar w:fldCharType="end"/>
+      </w:r>
+    </w:p>
+    <w:p>
+      <w:pPr>
+        <w:shd w:val="clear" w:color="auto" w:fill="FFFFFF"/>
+        <w:jc w:val="center"/>
+        <w:rPr>
+          <w:rFonts w:ascii="Arial" w:eastAsia="Times New Roman" w:hAnsi="Arial" w:cs="Arial"/>
+          <w:color w:val="222222"/>
+          <w:sz w:val="30"/>
+          <w:szCs w:val="30"/>
+          <w:lang w:val="en-US" w:eastAsia="de-DE"/>
+        </w:rPr>
+      </w:pPr>
+      <w:r>
+        <w:rPr>
+          <w:rFonts w:ascii="Arial" w:eastAsia="Times New Roman" w:hAnsi="Arial" w:cs="Arial"/>
+          <w:color w:val="222222"/>
+          <w:sz w:val="30"/>
+          <w:szCs w:val="30"/>
+          <w:lang w:val="en-US" w:eastAsia="de-DE"/>
+        </w:rPr>
+        <w:t>Outlier image 3 – image not shown clearly</w:t>
+      </w:r>
+    </w:p>
+    <w:p>
+      <w:pPr>
+        <w:rPr>
+          <w:lang w:val="en-US"/>
+        </w:rPr>
+      </w:pPr>
+    </w:p>
+    <w:p>
+      <w:pPr>
+        <w:rPr>
+          <w:i/>
+          <w:lang w:val="en-US"/>
+        </w:rPr>
+      </w:pPr>
+      <w:r>
+        <w:rPr>
+          <w:i/>
+          <w:lang w:val="en-US"/>
+        </w:rPr>
+        <w:t xml:space="preserve">- _Is the visualization thoroughly analyzed and </w:t>
+      </w:r>
+      <w:proofErr w:type="gramStart"/>
+      <w:r>
+        <w:rPr>
+          <w:i/>
+          <w:lang w:val="en-US"/>
+        </w:rPr>
+        <w:t>discussed?_</w:t>
+      </w:r>
+      <w:proofErr w:type="gramEnd"/>
+    </w:p>
+    <w:p>
+      <w:pPr>
+        <w:rPr>
+          <w:i/>
+          <w:lang w:val="en-US"/>
+        </w:rPr>
+      </w:pPr>
+      <w:r>
+        <w:rPr>
+          <w:i/>
+          <w:lang w:val="en-US"/>
+        </w:rPr>
+        <w:t xml:space="preserve">- _If a plot is provided, are the axes, title, and datum clearly </w:t>
+      </w:r>
+      <w:proofErr w:type="gramStart"/>
+      <w:r>
+        <w:rPr>
+          <w:i/>
+          <w:lang w:val="en-US"/>
+        </w:rPr>
+        <w:t>defined?_</w:t>
+      </w:r>
+      <w:proofErr w:type="gramEnd"/>
+    </w:p>
+    <w:p>
+      <w:pPr>
+        <w:rPr>
+          <w:lang w:val="en-US"/>
+        </w:rPr>
+      </w:pPr>
+    </w:p>
+    <w:p>
+      <w:pPr>
         <w:pStyle w:val="berschrift3"/>
         <w:rPr>
           <w:lang w:val="en-US"/>
         </w:rPr>
       </w:pPr>
-      <w:bookmarkStart w:id="8" w:name="_Toc4003782"/>
-      <w:r>
-        <w:rPr>
-          <w:lang w:val="en-US"/>
-        </w:rPr>
-        <w:t>Exploratory Visualization</w:t>
+      <w:bookmarkStart w:id="8" w:name="_Toc4003783"/>
+      <w:r>
+        <w:rPr>
+          <w:lang w:val="en-US"/>
+        </w:rPr>
+        <w:t>Algorithms and Techniques</w:t>
       </w:r>
       <w:bookmarkEnd w:id="8"/>
     </w:p>
@@ -4069,22 +4722,22 @@
           <w:i/>
           <w:lang w:val="en-US"/>
         </w:rPr>
-        <w:t>In this section, you will need to provide some form of visualization that summarizes or extracts a relevant characteristic or feature about the data. The visualization should adequately support the data being used. Discuss why this visualization was chosen and how it is relevant. Questions to ask yourself when writing this section:</w:t>
-      </w:r>
-    </w:p>
-    <w:p>
-      <w:pPr>
-        <w:rPr>
-          <w:i/>
-          <w:lang w:val="en-US"/>
-        </w:rPr>
-      </w:pPr>
-      <w:r>
-        <w:rPr>
-          <w:i/>
-          <w:lang w:val="en-US"/>
-        </w:rPr>
-        <w:t xml:space="preserve">- _Have you visualized a relevant characteristic or feature about the dataset or input </w:t>
+        <w:t>In this section, you will need to discuss the algorithms and techniques you intend to use for solving the problem. You should justify the use of each one based on the characteristics of the problem and the problem domain. Questions to ask yourself when writing this section:</w:t>
+      </w:r>
+    </w:p>
+    <w:p>
+      <w:pPr>
+        <w:rPr>
+          <w:i/>
+          <w:lang w:val="en-US"/>
+        </w:rPr>
+      </w:pPr>
+      <w:r>
+        <w:rPr>
+          <w:i/>
+          <w:lang w:val="en-US"/>
+        </w:rPr>
+        <w:t xml:space="preserve">- _Are the algorithms you will use, including any default variables/parameters in the project clearly </w:t>
       </w:r>
       <w:proofErr w:type="gramStart"/>
       <w:r>
@@ -4092,6 +4745,732 @@
           <w:i/>
           <w:lang w:val="en-US"/>
         </w:rPr>
+        <w:t>defined?_</w:t>
+      </w:r>
+      <w:proofErr w:type="gramEnd"/>
+    </w:p>
+    <w:p>
+      <w:pPr>
+        <w:rPr>
+          <w:lang w:val="en-US"/>
+        </w:rPr>
+      </w:pPr>
+      <w:r>
+        <w:rPr>
+          <w:lang w:val="en-US"/>
+        </w:rPr>
+        <w:t xml:space="preserve">I will compare multiple neural network architectures and I will try to evaluate which of them is performing the best. </w:t>
+      </w:r>
+      <w:proofErr w:type="gramStart"/>
+      <w:r>
+        <w:rPr>
+          <w:lang w:val="en-US"/>
+        </w:rPr>
+        <w:t>Therefore</w:t>
+      </w:r>
+      <w:proofErr w:type="gramEnd"/>
+      <w:r>
+        <w:rPr>
+          <w:lang w:val="en-US"/>
+        </w:rPr>
+        <w:t xml:space="preserve"> I will design a simple CNN myself and I will use transfer learning</w:t>
+      </w:r>
+      <w:r>
+        <w:rPr>
+          <w:lang w:val="en-US"/>
+        </w:rPr>
+        <w:t xml:space="preserve"> as a state of the art method in image classification. </w:t>
+      </w:r>
+    </w:p>
+    <w:p>
+      <w:pPr>
+        <w:rPr>
+          <w:lang w:val="en-US"/>
+        </w:rPr>
+      </w:pPr>
+    </w:p>
+    <w:p>
+      <w:pPr>
+        <w:rPr>
+          <w:lang w:val="en-US"/>
+        </w:rPr>
+      </w:pPr>
+      <w:r>
+        <w:rPr>
+          <w:lang w:val="en-US"/>
+        </w:rPr>
+        <w:t xml:space="preserve">I’m also planning to apply techniques like image </w:t>
+      </w:r>
+      <w:proofErr w:type="gramStart"/>
+      <w:r>
+        <w:rPr>
+          <w:lang w:val="en-US"/>
+        </w:rPr>
+        <w:t>augmentation</w:t>
+      </w:r>
+      <w:proofErr w:type="gramEnd"/>
+      <w:r>
+        <w:rPr>
+          <w:lang w:val="en-US"/>
+        </w:rPr>
+        <w:t xml:space="preserve"> and I will try different image resolutions to see if the accuracy improves.</w:t>
+      </w:r>
+    </w:p>
+    <w:p>
+      <w:pPr>
+        <w:rPr>
+          <w:lang w:val="en-US"/>
+        </w:rPr>
+      </w:pPr>
+    </w:p>
+    <w:p>
+      <w:pPr>
+        <w:rPr>
+          <w:i/>
+          <w:lang w:val="en-US"/>
+        </w:rPr>
+      </w:pPr>
+      <w:r>
+        <w:rPr>
+          <w:i/>
+          <w:lang w:val="en-US"/>
+        </w:rPr>
+        <w:t xml:space="preserve">- _Are the techniques to be used thoroughly discussed and </w:t>
+      </w:r>
+      <w:proofErr w:type="gramStart"/>
+      <w:r>
+        <w:rPr>
+          <w:i/>
+          <w:lang w:val="en-US"/>
+        </w:rPr>
+        <w:t>justified?_</w:t>
+      </w:r>
+      <w:proofErr w:type="gramEnd"/>
+    </w:p>
+    <w:p>
+      <w:pPr>
+        <w:rPr>
+          <w:lang w:val="en-US"/>
+        </w:rPr>
+      </w:pPr>
+    </w:p>
+    <w:p>
+      <w:pPr>
+        <w:pStyle w:val="berschrift3"/>
+        <w:rPr>
+          <w:lang w:val="en-US"/>
+        </w:rPr>
+      </w:pPr>
+      <w:bookmarkStart w:id="9" w:name="_Toc4003784"/>
+      <w:r>
+        <w:rPr>
+          <w:lang w:val="en-US"/>
+        </w:rPr>
+        <w:lastRenderedPageBreak/>
+        <w:t>Benchmark</w:t>
+      </w:r>
+      <w:bookmarkEnd w:id="9"/>
+    </w:p>
+    <w:p>
+      <w:pPr>
+        <w:rPr>
+          <w:i/>
+          <w:lang w:val="en-US"/>
+        </w:rPr>
+      </w:pPr>
+      <w:r>
+        <w:rPr>
+          <w:i/>
+          <w:lang w:val="en-US"/>
+        </w:rPr>
+        <w:t>In this section, you will need to provide a clearly defined benchmark result or threshold for comparing across performances obtained by your solution. The reasoning behind the benchmark (in the case where it is not an established result) should be discussed. Questions to ask yourself when writing this section:</w:t>
+      </w:r>
+    </w:p>
+    <w:p>
+      <w:pPr>
+        <w:rPr>
+          <w:i/>
+          <w:lang w:val="en-US"/>
+        </w:rPr>
+      </w:pPr>
+      <w:r>
+        <w:rPr>
+          <w:i/>
+          <w:lang w:val="en-US"/>
+        </w:rPr>
+        <w:t xml:space="preserve">- _Has some result or value been provided that acts as a benchmark for measuring </w:t>
+      </w:r>
+      <w:proofErr w:type="gramStart"/>
+      <w:r>
+        <w:rPr>
+          <w:i/>
+          <w:lang w:val="en-US"/>
+        </w:rPr>
+        <w:t>performance?_</w:t>
+      </w:r>
+      <w:proofErr w:type="gramEnd"/>
+    </w:p>
+    <w:p>
+      <w:pPr>
+        <w:rPr>
+          <w:i/>
+          <w:lang w:val="en-US"/>
+        </w:rPr>
+      </w:pPr>
+      <w:r>
+        <w:rPr>
+          <w:i/>
+          <w:lang w:val="en-US"/>
+        </w:rPr>
+        <w:t>- _Is it clear how this result or value was obtained (whether by data or by hypothesis</w:t>
+      </w:r>
+      <w:proofErr w:type="gramStart"/>
+      <w:r>
+        <w:rPr>
+          <w:i/>
+          <w:lang w:val="en-US"/>
+        </w:rPr>
+        <w:t>)?_</w:t>
+      </w:r>
+      <w:proofErr w:type="gramEnd"/>
+    </w:p>
+    <w:p>
+      <w:pPr>
+        <w:rPr>
+          <w:lang w:val="en-US"/>
+        </w:rPr>
+      </w:pPr>
+    </w:p>
+    <w:p>
+      <w:pPr>
+        <w:rPr>
+          <w:lang w:val="en-US"/>
+        </w:rPr>
+      </w:pPr>
+    </w:p>
+    <w:p>
+      <w:pPr>
+        <w:rPr>
+          <w:lang w:val="en-US"/>
+        </w:rPr>
+      </w:pPr>
+      <w:r>
+        <w:rPr>
+          <w:lang w:val="en-US"/>
+        </w:rPr>
+        <w:t xml:space="preserve">Include: </w:t>
+      </w:r>
+      <w:hyperlink r:id="rId12" w:history="1">
+        <w:r>
+          <w:rPr>
+            <w:rStyle w:val="Hyperlink"/>
+            <w:lang w:val="en-US"/>
+          </w:rPr>
+          <w:t>https://towardsdatascience.com/epoch-vs-iterations-vs-batch-size-4dfb9c7ce9c9</w:t>
+        </w:r>
+      </w:hyperlink>
+    </w:p>
+    <w:p>
+      <w:pPr>
+        <w:rPr>
+          <w:lang w:val="en-US"/>
+        </w:rPr>
+      </w:pPr>
+    </w:p>
+    <w:p>
+      <w:pPr>
+        <w:pStyle w:val="berschrift1"/>
+        <w:rPr>
+          <w:lang w:val="en-US"/>
+        </w:rPr>
+      </w:pPr>
+      <w:bookmarkStart w:id="10" w:name="_Toc4003785"/>
+      <w:r>
+        <w:rPr>
+          <w:lang w:val="en-US"/>
+        </w:rPr>
+        <w:t>III. Methodology</w:t>
+      </w:r>
+      <w:bookmarkEnd w:id="10"/>
+    </w:p>
+    <w:p>
+      <w:pPr>
+        <w:rPr>
+          <w:lang w:val="en-US"/>
+        </w:rPr>
+      </w:pPr>
+      <w:proofErr w:type="gramStart"/>
+      <w:r>
+        <w:rPr>
+          <w:lang w:val="en-US"/>
+        </w:rPr>
+        <w:t>_(</w:t>
+      </w:r>
+      <w:proofErr w:type="gramEnd"/>
+      <w:r>
+        <w:rPr>
+          <w:lang w:val="en-US"/>
+        </w:rPr>
+        <w:t>approx. 3-5 pages)_</w:t>
+      </w:r>
+    </w:p>
+    <w:p>
+      <w:pPr>
+        <w:rPr>
+          <w:lang w:val="en-US"/>
+        </w:rPr>
+      </w:pPr>
+    </w:p>
+    <w:p>
+      <w:pPr>
+        <w:pStyle w:val="berschrift3"/>
+        <w:rPr>
+          <w:lang w:val="en-US"/>
+        </w:rPr>
+      </w:pPr>
+      <w:bookmarkStart w:id="11" w:name="_Toc4003786"/>
+      <w:r>
+        <w:rPr>
+          <w:lang w:val="en-US"/>
+        </w:rPr>
+        <w:t>Data Preprocessing</w:t>
+      </w:r>
+      <w:bookmarkEnd w:id="11"/>
+    </w:p>
+    <w:p>
+      <w:pPr>
+        <w:rPr>
+          <w:i/>
+          <w:lang w:val="en-US"/>
+        </w:rPr>
+      </w:pPr>
+      <w:r>
+        <w:rPr>
+          <w:i/>
+          <w:lang w:val="en-US"/>
+        </w:rPr>
+        <w:t>In this section, all of your preprocessing steps will need to be clearly documented, if any were necessary. From the previous section, any of the abnormalities or characteristics that you identified about the dataset will be addressed and corrected here. Questions to ask yourself when writing this section:</w:t>
+      </w:r>
+    </w:p>
+    <w:p>
+      <w:pPr>
+        <w:rPr>
+          <w:i/>
+          <w:lang w:val="en-US"/>
+        </w:rPr>
+      </w:pPr>
+      <w:r>
+        <w:rPr>
+          <w:i/>
+          <w:lang w:val="en-US"/>
+        </w:rPr>
+        <w:t xml:space="preserve">- _If the algorithms chosen require preprocessing steps like feature selection or feature transformations, have they been properly </w:t>
+      </w:r>
+      <w:proofErr w:type="gramStart"/>
+      <w:r>
+        <w:rPr>
+          <w:i/>
+          <w:lang w:val="en-US"/>
+        </w:rPr>
+        <w:t>documented?_</w:t>
+      </w:r>
+      <w:proofErr w:type="gramEnd"/>
+    </w:p>
+    <w:p>
+      <w:pPr>
+        <w:rPr>
+          <w:lang w:val="en-US"/>
+        </w:rPr>
+      </w:pPr>
+      <w:r>
+        <w:rPr>
+          <w:lang w:val="en-US"/>
+        </w:rPr>
+        <w:t>The data was preprocessed in regard of transforming the resolution of the images to 100x100x3. The labels were on hot encoded.</w:t>
+      </w:r>
+    </w:p>
+    <w:p>
+      <w:pPr>
+        <w:rPr>
+          <w:lang w:val="en-US"/>
+        </w:rPr>
+      </w:pPr>
+      <w:r>
+        <w:rPr>
+          <w:lang w:val="en-US"/>
+        </w:rPr>
+        <w:t xml:space="preserve">When activating image augmentation, the images were transformed and multiplied to create more relevant training data for the neural network. </w:t>
+      </w:r>
+    </w:p>
+    <w:p>
+      <w:pPr>
+        <w:rPr>
+          <w:i/>
+          <w:lang w:val="en-US"/>
+        </w:rPr>
+      </w:pPr>
+      <w:r>
+        <w:rPr>
+          <w:i/>
+          <w:lang w:val="en-US"/>
+        </w:rPr>
+        <w:t xml:space="preserve">- _Based on the **Data Exploration** section, if there were abnormalities or characteristics that needed to be addressed, have they been properly </w:t>
+      </w:r>
+      <w:proofErr w:type="gramStart"/>
+      <w:r>
+        <w:rPr>
+          <w:i/>
+          <w:lang w:val="en-US"/>
+        </w:rPr>
+        <w:t>corrected?_</w:t>
+      </w:r>
+      <w:proofErr w:type="gramEnd"/>
+    </w:p>
+    <w:p>
+      <w:pPr>
+        <w:rPr>
+          <w:i/>
+          <w:lang w:val="en-US"/>
+        </w:rPr>
+      </w:pPr>
+      <w:r>
+        <w:rPr>
+          <w:i/>
+          <w:lang w:val="en-US"/>
+        </w:rPr>
+        <w:t xml:space="preserve">- _If no preprocessing is needed, has it been made clear </w:t>
+      </w:r>
+      <w:proofErr w:type="gramStart"/>
+      <w:r>
+        <w:rPr>
+          <w:i/>
+          <w:lang w:val="en-US"/>
+        </w:rPr>
+        <w:t>why?_</w:t>
+      </w:r>
+      <w:proofErr w:type="gramEnd"/>
+    </w:p>
+    <w:p>
+      <w:pPr>
+        <w:rPr>
+          <w:lang w:val="en-US"/>
+        </w:rPr>
+      </w:pPr>
+    </w:p>
+    <w:p>
+      <w:pPr>
+        <w:pStyle w:val="berschrift3"/>
+        <w:rPr>
+          <w:lang w:val="en-US"/>
+        </w:rPr>
+      </w:pPr>
+      <w:bookmarkStart w:id="12" w:name="_Toc4003787"/>
+      <w:r>
+        <w:rPr>
+          <w:lang w:val="en-US"/>
+        </w:rPr>
+        <w:t>Implementation</w:t>
+      </w:r>
+      <w:bookmarkEnd w:id="12"/>
+    </w:p>
+    <w:p>
+      <w:pPr>
+        <w:rPr>
+          <w:i/>
+          <w:lang w:val="en-US"/>
+        </w:rPr>
+      </w:pPr>
+      <w:r>
+        <w:rPr>
+          <w:i/>
+          <w:lang w:val="en-US"/>
+        </w:rPr>
+        <w:t>In this section, the process for which metrics, algorithms, and techniques that you implemented for the given data will need to be clearly documented. It should be abundantly clear how the implementation was carried out, and discussion should be made regarding any complications that occurred during this process. Questions to ask yourself when writing this section:</w:t>
+      </w:r>
+    </w:p>
+    <w:p>
+      <w:pPr>
+        <w:rPr>
+          <w:lang w:val="en-US"/>
+        </w:rPr>
+      </w:pPr>
+      <w:r>
+        <w:rPr>
+          <w:lang w:val="en-US"/>
+        </w:rPr>
+        <w:t xml:space="preserve">The implementation is explained in the attached </w:t>
+      </w:r>
+      <w:r>
+        <w:rPr>
+          <w:lang w:val="en-US"/>
+        </w:rPr>
+        <w:t>html</w:t>
+      </w:r>
+      <w:r>
+        <w:rPr>
+          <w:lang w:val="en-US"/>
+        </w:rPr>
+        <w:t xml:space="preserve"> file extracted from </w:t>
+      </w:r>
+      <w:proofErr w:type="spellStart"/>
+      <w:r>
+        <w:rPr>
+          <w:lang w:val="en-US"/>
+        </w:rPr>
+        <w:t>Jupyter</w:t>
+      </w:r>
+      <w:proofErr w:type="spellEnd"/>
+      <w:r>
+        <w:rPr>
+          <w:lang w:val="en-US"/>
+        </w:rPr>
+        <w:t xml:space="preserve"> Notebooks.</w:t>
+      </w:r>
+    </w:p>
+    <w:p>
+      <w:pPr>
+        <w:rPr>
+          <w:lang w:val="en-US"/>
+        </w:rPr>
+      </w:pPr>
+    </w:p>
+    <w:p>
+      <w:pPr>
+        <w:pStyle w:val="berschrift3"/>
+        <w:rPr>
+          <w:lang w:val="en-US"/>
+        </w:rPr>
+      </w:pPr>
+      <w:bookmarkStart w:id="13" w:name="_Toc4003788"/>
+      <w:r>
+        <w:rPr>
+          <w:lang w:val="en-US"/>
+        </w:rPr>
+        <w:t>Refinement</w:t>
+      </w:r>
+      <w:bookmarkEnd w:id="13"/>
+    </w:p>
+    <w:p>
+      <w:pPr>
+        <w:rPr>
+          <w:i/>
+          <w:lang w:val="en-US"/>
+        </w:rPr>
+      </w:pPr>
+      <w:r>
+        <w:rPr>
+          <w:i/>
+          <w:lang w:val="en-US"/>
+        </w:rPr>
+        <w:t>In this section, you will need to discuss the process of improvement you made upon the algorithms and techniques you used in your implementation. For example, adjusting parameters for certain models to acquire improved solutions would fall under the refinement category. Your initial and final solutions should be reported, as well as any significant intermediate results as necessary. Questions to ask yourself when writing this section:</w:t>
+      </w:r>
+    </w:p>
+    <w:p>
+      <w:pPr>
+        <w:rPr>
+          <w:i/>
+          <w:lang w:val="en-US"/>
+        </w:rPr>
+      </w:pPr>
+      <w:r>
+        <w:rPr>
+          <w:i/>
+          <w:lang w:val="en-US"/>
+        </w:rPr>
+        <w:t xml:space="preserve">- _Has an initial solution been found and clearly </w:t>
+      </w:r>
+      <w:proofErr w:type="gramStart"/>
+      <w:r>
+        <w:rPr>
+          <w:i/>
+          <w:lang w:val="en-US"/>
+        </w:rPr>
+        <w:t>reported?_</w:t>
+      </w:r>
+      <w:proofErr w:type="gramEnd"/>
+    </w:p>
+    <w:p>
+      <w:pPr>
+        <w:rPr>
+          <w:i/>
+          <w:lang w:val="en-US"/>
+        </w:rPr>
+      </w:pPr>
+      <w:r>
+        <w:rPr>
+          <w:i/>
+          <w:lang w:val="en-US"/>
+        </w:rPr>
+        <w:t xml:space="preserve">- _Is the process of improvement clearly documented, such as what techniques were </w:t>
+      </w:r>
+      <w:proofErr w:type="gramStart"/>
+      <w:r>
+        <w:rPr>
+          <w:i/>
+          <w:lang w:val="en-US"/>
+        </w:rPr>
+        <w:t>used?_</w:t>
+      </w:r>
+      <w:proofErr w:type="gramEnd"/>
+    </w:p>
+    <w:p>
+      <w:pPr>
+        <w:rPr>
+          <w:i/>
+          <w:lang w:val="en-US"/>
+        </w:rPr>
+      </w:pPr>
+      <w:r>
+        <w:rPr>
+          <w:i/>
+          <w:lang w:val="en-US"/>
+        </w:rPr>
+        <w:lastRenderedPageBreak/>
+        <w:t xml:space="preserve">- _Are intermediate and final solutions clearly reported as the process is </w:t>
+      </w:r>
+      <w:proofErr w:type="gramStart"/>
+      <w:r>
+        <w:rPr>
+          <w:i/>
+          <w:lang w:val="en-US"/>
+        </w:rPr>
+        <w:t>improved?_</w:t>
+      </w:r>
+      <w:proofErr w:type="gramEnd"/>
+    </w:p>
+    <w:p>
+      <w:pPr>
+        <w:rPr>
+          <w:lang w:val="en-US"/>
+        </w:rPr>
+      </w:pPr>
+    </w:p>
+    <w:p>
+      <w:pPr>
+        <w:rPr>
+          <w:lang w:val="en-US"/>
+        </w:rPr>
+      </w:pPr>
+    </w:p>
+    <w:p>
+      <w:pPr>
+        <w:pStyle w:val="berschrift1"/>
+        <w:rPr>
+          <w:lang w:val="en-US"/>
+        </w:rPr>
+      </w:pPr>
+      <w:bookmarkStart w:id="14" w:name="_Toc4003789"/>
+      <w:r>
+        <w:rPr>
+          <w:lang w:val="en-US"/>
+        </w:rPr>
+        <w:t>IV. Results</w:t>
+      </w:r>
+      <w:bookmarkEnd w:id="14"/>
+    </w:p>
+    <w:p>
+      <w:pPr>
+        <w:rPr>
+          <w:lang w:val="en-US"/>
+        </w:rPr>
+      </w:pPr>
+      <w:proofErr w:type="gramStart"/>
+      <w:r>
+        <w:rPr>
+          <w:lang w:val="en-US"/>
+        </w:rPr>
+        <w:t>_(</w:t>
+      </w:r>
+      <w:proofErr w:type="gramEnd"/>
+      <w:r>
+        <w:rPr>
+          <w:lang w:val="en-US"/>
+        </w:rPr>
+        <w:t>approx. 2-3 pages)_</w:t>
+      </w:r>
+    </w:p>
+    <w:p>
+      <w:pPr>
+        <w:rPr>
+          <w:lang w:val="en-US"/>
+        </w:rPr>
+      </w:pPr>
+    </w:p>
+    <w:p>
+      <w:pPr>
+        <w:pStyle w:val="berschrift3"/>
+        <w:rPr>
+          <w:lang w:val="en-US"/>
+        </w:rPr>
+      </w:pPr>
+      <w:bookmarkStart w:id="15" w:name="_Toc4003790"/>
+      <w:r>
+        <w:rPr>
+          <w:lang w:val="en-US"/>
+        </w:rPr>
+        <w:t>Model Evaluation and Validation</w:t>
+      </w:r>
+      <w:bookmarkEnd w:id="15"/>
+    </w:p>
+    <w:p>
+      <w:pPr>
+        <w:rPr>
+          <w:i/>
+          <w:lang w:val="en-US"/>
+        </w:rPr>
+      </w:pPr>
+      <w:r>
+        <w:rPr>
+          <w:i/>
+          <w:lang w:val="en-US"/>
+        </w:rPr>
+        <w:t>In this section, the final model and any supporting qualities should be evaluated in detail. It should be clear how the final model was derived and why this model was chosen. In addition, some type of analysis should be used to validate the robustness of this model and its solution, such as manipulating the input data or environment to see how the model’s solution is affected (this is called sensitivity analysis). Questions to ask yourself when writing this section:</w:t>
+      </w:r>
+    </w:p>
+    <w:p>
+      <w:pPr>
+        <w:rPr>
+          <w:i/>
+          <w:lang w:val="en-US"/>
+        </w:rPr>
+      </w:pPr>
+      <w:r>
+        <w:rPr>
+          <w:i/>
+          <w:lang w:val="en-US"/>
+        </w:rPr>
+        <w:t xml:space="preserve">- _Is the final model reasonable and aligning with solution expectations? Are the final parameters of the model </w:t>
+      </w:r>
+      <w:proofErr w:type="gramStart"/>
+      <w:r>
+        <w:rPr>
+          <w:i/>
+          <w:lang w:val="en-US"/>
+        </w:rPr>
+        <w:t>appropriate?_</w:t>
+      </w:r>
+      <w:proofErr w:type="gramEnd"/>
+    </w:p>
+    <w:p>
+      <w:pPr>
+        <w:rPr>
+          <w:i/>
+          <w:lang w:val="en-US"/>
+        </w:rPr>
+      </w:pPr>
+      <w:r>
+        <w:rPr>
+          <w:i/>
+          <w:lang w:val="en-US"/>
+        </w:rPr>
+        <w:t xml:space="preserve">- _Has the final model been tested with various inputs to evaluate whether the model generalizes well to unseen </w:t>
+      </w:r>
+      <w:proofErr w:type="gramStart"/>
+      <w:r>
+        <w:rPr>
+          <w:i/>
+          <w:lang w:val="en-US"/>
+        </w:rPr>
         <w:t>data?_</w:t>
       </w:r>
       <w:proofErr w:type="gramEnd"/>
@@ -4108,6 +5487,983 @@
           <w:i/>
           <w:lang w:val="en-US"/>
         </w:rPr>
+        <w:t xml:space="preserve">- _Is the model robust enough for the problem? Do small perturbations (changes) in training data or the input space greatly affect the </w:t>
+      </w:r>
+      <w:proofErr w:type="gramStart"/>
+      <w:r>
+        <w:rPr>
+          <w:i/>
+          <w:lang w:val="en-US"/>
+        </w:rPr>
+        <w:t>results?_</w:t>
+      </w:r>
+      <w:proofErr w:type="gramEnd"/>
+    </w:p>
+    <w:p>
+      <w:pPr>
+        <w:rPr>
+          <w:i/>
+          <w:lang w:val="en-US"/>
+        </w:rPr>
+      </w:pPr>
+      <w:r>
+        <w:rPr>
+          <w:i/>
+          <w:lang w:val="en-US"/>
+        </w:rPr>
+        <w:t xml:space="preserve">- _Can results found from the model be </w:t>
+      </w:r>
+      <w:proofErr w:type="gramStart"/>
+      <w:r>
+        <w:rPr>
+          <w:i/>
+          <w:lang w:val="en-US"/>
+        </w:rPr>
+        <w:t>trusted?_</w:t>
+      </w:r>
+      <w:proofErr w:type="gramEnd"/>
+    </w:p>
+    <w:p>
+      <w:pPr>
+        <w:rPr>
+          <w:lang w:val="en-US"/>
+        </w:rPr>
+      </w:pPr>
+    </w:p>
+    <w:p>
+      <w:pPr>
+        <w:pStyle w:val="berschrift3"/>
+        <w:rPr>
+          <w:lang w:val="en-US"/>
+        </w:rPr>
+      </w:pPr>
+      <w:bookmarkStart w:id="16" w:name="_Toc4003791"/>
+      <w:r>
+        <w:rPr>
+          <w:lang w:val="en-US"/>
+        </w:rPr>
+        <w:t>Justification</w:t>
+      </w:r>
+      <w:bookmarkEnd w:id="16"/>
+    </w:p>
+    <w:p>
+      <w:pPr>
+        <w:rPr>
+          <w:i/>
+          <w:lang w:val="en-US"/>
+        </w:rPr>
+      </w:pPr>
+      <w:r>
+        <w:rPr>
+          <w:i/>
+          <w:lang w:val="en-US"/>
+        </w:rPr>
+        <w:t>In this section, your model’s final solution and its results should be compared to the benchmark you established earlier in the project using some type of statistical analysis. You should also justify whether these results and the solution are significant enough to have solved the problem posed in the project. Questions to ask yourself when writing this section:</w:t>
+      </w:r>
+    </w:p>
+    <w:p>
+      <w:pPr>
+        <w:rPr>
+          <w:i/>
+          <w:lang w:val="en-US"/>
+        </w:rPr>
+      </w:pPr>
+      <w:r>
+        <w:rPr>
+          <w:i/>
+          <w:lang w:val="en-US"/>
+        </w:rPr>
+        <w:t xml:space="preserve">- _Are the final results found stronger than the benchmark result reported </w:t>
+      </w:r>
+      <w:proofErr w:type="gramStart"/>
+      <w:r>
+        <w:rPr>
+          <w:i/>
+          <w:lang w:val="en-US"/>
+        </w:rPr>
+        <w:t>earlier?_</w:t>
+      </w:r>
+      <w:proofErr w:type="gramEnd"/>
+    </w:p>
+    <w:p>
+      <w:pPr>
+        <w:rPr>
+          <w:i/>
+          <w:lang w:val="en-US"/>
+        </w:rPr>
+      </w:pPr>
+      <w:r>
+        <w:rPr>
+          <w:i/>
+          <w:lang w:val="en-US"/>
+        </w:rPr>
+        <w:t xml:space="preserve">- _Have you thoroughly analyzed and discussed the final </w:t>
+      </w:r>
+      <w:proofErr w:type="gramStart"/>
+      <w:r>
+        <w:rPr>
+          <w:i/>
+          <w:lang w:val="en-US"/>
+        </w:rPr>
+        <w:t>solution?_</w:t>
+      </w:r>
+      <w:proofErr w:type="gramEnd"/>
+    </w:p>
+    <w:p>
+      <w:pPr>
+        <w:rPr>
+          <w:i/>
+          <w:lang w:val="en-US"/>
+        </w:rPr>
+      </w:pPr>
+      <w:r>
+        <w:rPr>
+          <w:i/>
+          <w:lang w:val="en-US"/>
+        </w:rPr>
+        <w:t xml:space="preserve">- _Is the final solution significant enough to have solved the </w:t>
+      </w:r>
+      <w:proofErr w:type="gramStart"/>
+      <w:r>
+        <w:rPr>
+          <w:i/>
+          <w:lang w:val="en-US"/>
+        </w:rPr>
+        <w:t>problem?_</w:t>
+      </w:r>
+      <w:proofErr w:type="gramEnd"/>
+    </w:p>
+    <w:p>
+      <w:pPr>
+        <w:rPr>
+          <w:lang w:val="en-US"/>
+        </w:rPr>
+      </w:pPr>
+    </w:p>
+    <w:p>
+      <w:pPr>
+        <w:rPr>
+          <w:lang w:val="en-US"/>
+        </w:rPr>
+      </w:pPr>
+    </w:p>
+    <w:p>
+      <w:pPr>
+        <w:pStyle w:val="berschrift1"/>
+        <w:rPr>
+          <w:lang w:val="en-US"/>
+        </w:rPr>
+      </w:pPr>
+      <w:bookmarkStart w:id="17" w:name="_Toc4003792"/>
+      <w:r>
+        <w:rPr>
+          <w:lang w:val="en-US"/>
+        </w:rPr>
+        <w:t>V. Conclusion</w:t>
+      </w:r>
+      <w:bookmarkEnd w:id="17"/>
+    </w:p>
+    <w:p>
+      <w:pPr>
+        <w:rPr>
+          <w:lang w:val="en-US"/>
+        </w:rPr>
+      </w:pPr>
+      <w:proofErr w:type="gramStart"/>
+      <w:r>
+        <w:rPr>
+          <w:lang w:val="en-US"/>
+        </w:rPr>
+        <w:t>_(</w:t>
+      </w:r>
+      <w:proofErr w:type="gramEnd"/>
+      <w:r>
+        <w:rPr>
+          <w:lang w:val="en-US"/>
+        </w:rPr>
+        <w:t>approx. 1-2 pages)_</w:t>
+      </w:r>
+    </w:p>
+    <w:p>
+      <w:pPr>
+        <w:rPr>
+          <w:lang w:val="en-US"/>
+        </w:rPr>
+      </w:pPr>
+    </w:p>
+    <w:p>
+      <w:pPr>
+        <w:pStyle w:val="berschrift3"/>
+        <w:rPr>
+          <w:lang w:val="en-US"/>
+        </w:rPr>
+      </w:pPr>
+      <w:bookmarkStart w:id="18" w:name="_Toc4003793"/>
+      <w:r>
+        <w:rPr>
+          <w:lang w:val="en-US"/>
+        </w:rPr>
+        <w:t>Free-Form Visualization</w:t>
+      </w:r>
+      <w:bookmarkEnd w:id="18"/>
+    </w:p>
+    <w:p>
+      <w:pPr>
+        <w:rPr>
+          <w:i/>
+          <w:lang w:val="en-US"/>
+        </w:rPr>
+      </w:pPr>
+      <w:r>
+        <w:rPr>
+          <w:i/>
+          <w:lang w:val="en-US"/>
+        </w:rPr>
+        <w:t>In this section, you will need to provide some form of visualization that emphasizes an important quality about the project. It is much more free-</w:t>
+      </w:r>
+      <w:proofErr w:type="gramStart"/>
+      <w:r>
+        <w:rPr>
+          <w:i/>
+          <w:lang w:val="en-US"/>
+        </w:rPr>
+        <w:t>form, but</w:t>
+      </w:r>
+      <w:proofErr w:type="gramEnd"/>
+      <w:r>
+        <w:rPr>
+          <w:i/>
+          <w:lang w:val="en-US"/>
+        </w:rPr>
+        <w:t xml:space="preserve"> should reasonably support a significant result or characteristic about the problem that you want to discuss. Questions to ask yourself when writing this section:</w:t>
+      </w:r>
+    </w:p>
+    <w:p>
+      <w:pPr>
+        <w:rPr>
+          <w:i/>
+          <w:lang w:val="en-US"/>
+        </w:rPr>
+      </w:pPr>
+      <w:r>
+        <w:rPr>
+          <w:i/>
+          <w:lang w:val="en-US"/>
+        </w:rPr>
+        <w:t xml:space="preserve">- _Have you visualized a relevant or important quality about the problem, dataset, input data, or </w:t>
+      </w:r>
+      <w:proofErr w:type="gramStart"/>
+      <w:r>
+        <w:rPr>
+          <w:i/>
+          <w:lang w:val="en-US"/>
+        </w:rPr>
+        <w:t>results?_</w:t>
+      </w:r>
+      <w:proofErr w:type="gramEnd"/>
+    </w:p>
+    <w:p>
+      <w:pPr>
+        <w:rPr>
+          <w:lang w:val="en-US"/>
+        </w:rPr>
+      </w:pPr>
+      <w:r>
+        <w:rPr>
+          <w:noProof/>
+          <w:lang w:val="en-US"/>
+        </w:rPr>
+        <w:lastRenderedPageBreak/>
+        <w:drawing>
+          <wp:inline distT="0" distB="0" distL="0" distR="0" wp14:anchorId="0C10089E" wp14:editId="254E7D99">
+            <wp:extent cx="5067300" cy="3568700"/>
+            <wp:effectExtent l="0" t="0" r="0" b="0"/>
+            <wp:docPr id="2" name="Grafik 2"/>
+            <wp:cNvGraphicFramePr>
+              <a:graphicFrameLocks xmlns:a="http://schemas.openxmlformats.org/drawingml/2006/main" noChangeAspect="1"/>
+            </wp:cNvGraphicFramePr>
+            <a:graphic xmlns:a="http://schemas.openxmlformats.org/drawingml/2006/main">
+              <a:graphicData uri="http://schemas.openxmlformats.org/drawingml/2006/picture">
+                <pic:pic xmlns:pic="http://schemas.openxmlformats.org/drawingml/2006/picture">
+                  <pic:nvPicPr>
+                    <pic:cNvPr id="1" name=""/>
+                    <pic:cNvPicPr/>
+                  </pic:nvPicPr>
+                  <pic:blipFill>
+                    <a:blip r:embed="rId13"/>
+                    <a:stretch>
+                      <a:fillRect/>
+                    </a:stretch>
+                  </pic:blipFill>
+                  <pic:spPr>
+                    <a:xfrm>
+                      <a:off x="0" y="0"/>
+                      <a:ext cx="5067300" cy="3568700"/>
+                    </a:xfrm>
+                    <a:prstGeom prst="rect">
+                      <a:avLst/>
+                    </a:prstGeom>
+                  </pic:spPr>
+                </pic:pic>
+              </a:graphicData>
+            </a:graphic>
+          </wp:inline>
+        </w:drawing>
+      </w:r>
+    </w:p>
+    <w:p>
+      <w:pPr>
+        <w:rPr>
+          <w:lang w:val="en-US"/>
+        </w:rPr>
+      </w:pPr>
+      <w:r>
+        <w:rPr>
+          <w:lang w:val="en-US"/>
+        </w:rPr>
+        <w:t xml:space="preserve">Kaggle score: </w:t>
+      </w:r>
+      <w:r>
+        <w:rPr>
+          <w:lang w:val="en-US"/>
+        </w:rPr>
+        <w:t>0.27679</w:t>
+      </w:r>
+    </w:p>
+    <w:p>
+      <w:pPr>
+        <w:rPr>
+          <w:lang w:val="en-US"/>
+        </w:rPr>
+      </w:pPr>
+      <w:r>
+        <w:rPr>
+          <w:lang w:val="en-US"/>
+        </w:rPr>
+        <w:t>Image resolution: 100 x 100 x 3</w:t>
+      </w:r>
+    </w:p>
+    <w:p>
+      <w:pPr>
+        <w:rPr>
+          <w:lang w:val="en-US"/>
+        </w:rPr>
+      </w:pPr>
+      <w:r>
+        <w:rPr>
+          <w:lang w:val="en-US"/>
+        </w:rPr>
+        <w:t>Image augmentation: Yes (</w:t>
+      </w:r>
+      <w:proofErr w:type="spellStart"/>
+      <w:r>
+        <w:rPr>
+          <w:lang w:val="en-US"/>
+        </w:rPr>
+        <w:t>featurewise_center</w:t>
+      </w:r>
+      <w:proofErr w:type="spellEnd"/>
+      <w:r>
+        <w:rPr>
+          <w:lang w:val="en-US"/>
+        </w:rPr>
+        <w:t>=True,</w:t>
+      </w:r>
+      <w:r>
+        <w:rPr>
+          <w:lang w:val="en-US"/>
+        </w:rPr>
+        <w:t xml:space="preserve"> </w:t>
+      </w:r>
+      <w:proofErr w:type="spellStart"/>
+      <w:r>
+        <w:rPr>
+          <w:lang w:val="en-US"/>
+        </w:rPr>
+        <w:t>featurewise_std_normalization</w:t>
+      </w:r>
+      <w:proofErr w:type="spellEnd"/>
+      <w:r>
+        <w:rPr>
+          <w:lang w:val="en-US"/>
+        </w:rPr>
+        <w:t>=True,</w:t>
+      </w:r>
+      <w:r>
+        <w:rPr>
+          <w:lang w:val="en-US"/>
+        </w:rPr>
+        <w:t xml:space="preserve"> </w:t>
+      </w:r>
+      <w:proofErr w:type="spellStart"/>
+      <w:r>
+        <w:rPr>
+          <w:lang w:val="en-US"/>
+        </w:rPr>
+        <w:t>rotation_range</w:t>
+      </w:r>
+      <w:proofErr w:type="spellEnd"/>
+      <w:r>
+        <w:rPr>
+          <w:lang w:val="en-US"/>
+        </w:rPr>
+        <w:t>=20,</w:t>
+      </w:r>
+      <w:r>
+        <w:rPr>
+          <w:lang w:val="en-US"/>
+        </w:rPr>
+        <w:t xml:space="preserve"> </w:t>
+      </w:r>
+      <w:proofErr w:type="spellStart"/>
+      <w:r>
+        <w:rPr>
+          <w:lang w:val="en-US"/>
+        </w:rPr>
+        <w:t>width_shift_range</w:t>
+      </w:r>
+      <w:proofErr w:type="spellEnd"/>
+      <w:r>
+        <w:rPr>
+          <w:lang w:val="en-US"/>
+        </w:rPr>
+        <w:t>=0.2,</w:t>
+      </w:r>
+      <w:r>
+        <w:rPr>
+          <w:lang w:val="en-US"/>
+        </w:rPr>
+        <w:t xml:space="preserve"> </w:t>
+      </w:r>
+      <w:proofErr w:type="spellStart"/>
+      <w:r>
+        <w:rPr>
+          <w:lang w:val="en-US"/>
+        </w:rPr>
+        <w:t>height_shift_range</w:t>
+      </w:r>
+      <w:proofErr w:type="spellEnd"/>
+      <w:r>
+        <w:rPr>
+          <w:lang w:val="en-US"/>
+        </w:rPr>
+        <w:t>=0.2,</w:t>
+      </w:r>
+      <w:r>
+        <w:rPr>
+          <w:lang w:val="en-US"/>
+        </w:rPr>
+        <w:t xml:space="preserve"> </w:t>
+      </w:r>
+      <w:proofErr w:type="spellStart"/>
+      <w:r>
+        <w:rPr>
+          <w:lang w:val="en-US"/>
+        </w:rPr>
+        <w:t>horizontal_flip</w:t>
+      </w:r>
+      <w:proofErr w:type="spellEnd"/>
+      <w:r>
+        <w:rPr>
+          <w:lang w:val="en-US"/>
+        </w:rPr>
+        <w:t>=True</w:t>
+      </w:r>
+      <w:r>
+        <w:rPr>
+          <w:lang w:val="en-US"/>
+        </w:rPr>
+        <w:t>)</w:t>
+      </w:r>
+    </w:p>
+    <w:p>
+      <w:pPr>
+        <w:rPr>
+          <w:lang w:val="en-US"/>
+        </w:rPr>
+      </w:pPr>
+      <w:r>
+        <w:rPr>
+          <w:lang w:val="en-US"/>
+        </w:rPr>
+        <w:t>Train/Test split: yes</w:t>
+      </w:r>
+    </w:p>
+    <w:p>
+      <w:pPr>
+        <w:rPr>
+          <w:lang w:val="en-US"/>
+        </w:rPr>
+      </w:pPr>
+      <w:r>
+        <w:rPr>
+          <w:lang w:val="en-US"/>
+        </w:rPr>
+        <w:t>Filename: historyresnet50.h5</w:t>
+      </w:r>
+    </w:p>
+    <w:p>
+      <w:pPr>
+        <w:rPr>
+          <w:lang w:val="en-US"/>
+        </w:rPr>
+      </w:pPr>
+      <w:r>
+        <w:rPr>
+          <w:lang w:val="en-US"/>
+        </w:rPr>
+        <w:t>Dropout: 0.5</w:t>
+      </w:r>
+    </w:p>
+    <w:p>
+      <w:pPr>
+        <w:rPr>
+          <w:lang w:val="en-US"/>
+        </w:rPr>
+      </w:pPr>
+      <w:r>
+        <w:rPr>
+          <w:lang w:val="en-US"/>
+        </w:rPr>
+        <w:t>Metrics: accuracy</w:t>
+      </w:r>
+    </w:p>
+    <w:p>
+      <w:pPr>
+        <w:rPr>
+          <w:lang w:val="en-US"/>
+        </w:rPr>
+      </w:pPr>
+      <w:r>
+        <w:rPr>
+          <w:lang w:val="en-US"/>
+        </w:rPr>
+        <w:t>Epochs: 1000</w:t>
+      </w:r>
+    </w:p>
+    <w:p>
+      <w:pPr>
+        <w:rPr>
+          <w:lang w:val="en-US"/>
+        </w:rPr>
+      </w:pPr>
+      <w:r>
+        <w:rPr>
+          <w:lang w:val="en-US"/>
+        </w:rPr>
+        <w:br w:type="page"/>
+      </w:r>
+    </w:p>
+    <w:p>
+      <w:pPr>
+        <w:rPr>
+          <w:lang w:val="en-US"/>
+        </w:rPr>
+      </w:pPr>
+      <w:r>
+        <w:rPr>
+          <w:noProof/>
+          <w:lang w:val="en-US"/>
+        </w:rPr>
+        <w:lastRenderedPageBreak/>
+        <w:drawing>
+          <wp:inline distT="0" distB="0" distL="0" distR="0">
+            <wp:extent cx="5245100" cy="3543300"/>
+            <wp:effectExtent l="0" t="0" r="0" b="0"/>
+            <wp:docPr id="3" name="Grafik 3"/>
+            <wp:cNvGraphicFramePr>
+              <a:graphicFrameLocks xmlns:a="http://schemas.openxmlformats.org/drawingml/2006/main" noChangeAspect="1"/>
+            </wp:cNvGraphicFramePr>
+            <a:graphic xmlns:a="http://schemas.openxmlformats.org/drawingml/2006/main">
+              <a:graphicData uri="http://schemas.openxmlformats.org/drawingml/2006/picture">
+                <pic:pic xmlns:pic="http://schemas.openxmlformats.org/drawingml/2006/picture">
+                  <pic:nvPicPr>
+                    <pic:cNvPr id="3" name="Bildschirmfoto 2019-03-23 um 09.34.50.png"/>
+                    <pic:cNvPicPr/>
+                  </pic:nvPicPr>
+                  <pic:blipFill>
+                    <a:blip r:embed="rId14">
+                      <a:extLst>
+                        <a:ext uri="{28A0092B-C50C-407E-A947-70E740481C1C}">
+                          <a14:useLocalDpi xmlns:a14="http://schemas.microsoft.com/office/drawing/2010/main" val="0"/>
+                        </a:ext>
+                      </a:extLst>
+                    </a:blip>
+                    <a:stretch>
+                      <a:fillRect/>
+                    </a:stretch>
+                  </pic:blipFill>
+                  <pic:spPr>
+                    <a:xfrm>
+                      <a:off x="0" y="0"/>
+                      <a:ext cx="5245100" cy="3543300"/>
+                    </a:xfrm>
+                    <a:prstGeom prst="rect">
+                      <a:avLst/>
+                    </a:prstGeom>
+                  </pic:spPr>
+                </pic:pic>
+              </a:graphicData>
+            </a:graphic>
+          </wp:inline>
+        </w:drawing>
+      </w:r>
+    </w:p>
+    <w:p>
+      <w:pPr>
+        <w:rPr>
+          <w:lang w:val="en-US"/>
+        </w:rPr>
+      </w:pPr>
+      <w:r>
+        <w:rPr>
+          <w:lang w:val="en-US"/>
+        </w:rPr>
+        <w:t xml:space="preserve">Kaggle score: </w:t>
+      </w:r>
+      <w:r>
+        <w:rPr>
+          <w:lang w:val="en-US"/>
+        </w:rPr>
+        <w:t>0.27751</w:t>
+      </w:r>
+    </w:p>
+    <w:p>
+      <w:pPr>
+        <w:rPr>
+          <w:lang w:val="en-US"/>
+        </w:rPr>
+      </w:pPr>
+      <w:r>
+        <w:rPr>
+          <w:lang w:val="en-US"/>
+        </w:rPr>
+        <w:t>Image resolution: 200 x 200 x 3</w:t>
+      </w:r>
+    </w:p>
+    <w:p>
+      <w:pPr>
+        <w:tabs>
+          <w:tab w:val="left" w:pos="916"/>
+          <w:tab w:val="left" w:pos="1832"/>
+          <w:tab w:val="left" w:pos="2748"/>
+          <w:tab w:val="left" w:pos="3664"/>
+          <w:tab w:val="left" w:pos="4580"/>
+          <w:tab w:val="left" w:pos="5496"/>
+          <w:tab w:val="left" w:pos="6412"/>
+          <w:tab w:val="left" w:pos="7328"/>
+          <w:tab w:val="left" w:pos="8244"/>
+          <w:tab w:val="left" w:pos="9160"/>
+          <w:tab w:val="left" w:pos="10076"/>
+          <w:tab w:val="left" w:pos="10992"/>
+          <w:tab w:val="left" w:pos="11908"/>
+          <w:tab w:val="left" w:pos="12824"/>
+          <w:tab w:val="left" w:pos="13740"/>
+          <w:tab w:val="left" w:pos="14656"/>
+        </w:tabs>
+        <w:wordWrap w:val="0"/>
+        <w:spacing w:line="291" w:lineRule="atLeast"/>
+        <w:textAlignment w:val="baseline"/>
+        <w:rPr>
+          <w:rFonts w:ascii="Courier New" w:eastAsia="Times New Roman" w:hAnsi="Courier New" w:cs="Courier New"/>
+          <w:color w:val="000000"/>
+          <w:sz w:val="20"/>
+          <w:szCs w:val="20"/>
+          <w:lang w:val="en-US" w:eastAsia="de-DE"/>
+        </w:rPr>
+      </w:pPr>
+      <w:r>
+        <w:rPr>
+          <w:rFonts w:ascii="Courier New" w:eastAsia="Times New Roman" w:hAnsi="Courier New" w:cs="Courier New"/>
+          <w:color w:val="000000"/>
+          <w:sz w:val="20"/>
+          <w:szCs w:val="20"/>
+          <w:lang w:val="en-US" w:eastAsia="de-DE"/>
+        </w:rPr>
+        <w:t xml:space="preserve">Test accuracy: </w:t>
+      </w:r>
+      <w:r>
+        <w:rPr>
+          <w:rFonts w:ascii="Courier New" w:eastAsia="Times New Roman" w:hAnsi="Courier New" w:cs="Courier New"/>
+          <w:color w:val="000000"/>
+          <w:sz w:val="20"/>
+          <w:szCs w:val="20"/>
+          <w:lang w:val="en-US" w:eastAsia="de-DE"/>
+        </w:rPr>
+        <w:t>0.878466280247</w:t>
+      </w:r>
+    </w:p>
+    <w:p>
+      <w:pPr>
+        <w:tabs>
+          <w:tab w:val="left" w:pos="916"/>
+          <w:tab w:val="left" w:pos="1832"/>
+          <w:tab w:val="left" w:pos="2748"/>
+          <w:tab w:val="left" w:pos="3664"/>
+          <w:tab w:val="left" w:pos="4580"/>
+          <w:tab w:val="left" w:pos="5496"/>
+          <w:tab w:val="left" w:pos="6412"/>
+          <w:tab w:val="left" w:pos="7328"/>
+          <w:tab w:val="left" w:pos="8244"/>
+          <w:tab w:val="left" w:pos="9160"/>
+          <w:tab w:val="left" w:pos="10076"/>
+          <w:tab w:val="left" w:pos="10992"/>
+          <w:tab w:val="left" w:pos="11908"/>
+          <w:tab w:val="left" w:pos="12824"/>
+          <w:tab w:val="left" w:pos="13740"/>
+          <w:tab w:val="left" w:pos="14656"/>
+        </w:tabs>
+        <w:wordWrap w:val="0"/>
+        <w:spacing w:line="291" w:lineRule="atLeast"/>
+        <w:textAlignment w:val="baseline"/>
+        <w:rPr>
+          <w:rFonts w:ascii="Courier New" w:eastAsia="Times New Roman" w:hAnsi="Courier New" w:cs="Courier New"/>
+          <w:color w:val="000000"/>
+          <w:sz w:val="20"/>
+          <w:szCs w:val="20"/>
+          <w:lang w:val="en-US" w:eastAsia="de-DE"/>
+        </w:rPr>
+      </w:pPr>
+    </w:p>
+    <w:p>
+      <w:pPr>
+        <w:tabs>
+          <w:tab w:val="left" w:pos="916"/>
+          <w:tab w:val="left" w:pos="1832"/>
+          <w:tab w:val="left" w:pos="2748"/>
+          <w:tab w:val="left" w:pos="3664"/>
+          <w:tab w:val="left" w:pos="4580"/>
+          <w:tab w:val="left" w:pos="5496"/>
+          <w:tab w:val="left" w:pos="6412"/>
+          <w:tab w:val="left" w:pos="7328"/>
+          <w:tab w:val="left" w:pos="8244"/>
+          <w:tab w:val="left" w:pos="9160"/>
+          <w:tab w:val="left" w:pos="10076"/>
+          <w:tab w:val="left" w:pos="10992"/>
+          <w:tab w:val="left" w:pos="11908"/>
+          <w:tab w:val="left" w:pos="12824"/>
+          <w:tab w:val="left" w:pos="13740"/>
+          <w:tab w:val="left" w:pos="14656"/>
+        </w:tabs>
+        <w:wordWrap w:val="0"/>
+        <w:spacing w:line="291" w:lineRule="atLeast"/>
+        <w:textAlignment w:val="baseline"/>
+        <w:rPr>
+          <w:rFonts w:ascii="Courier New" w:eastAsia="Times New Roman" w:hAnsi="Courier New" w:cs="Courier New"/>
+          <w:color w:val="000000"/>
+          <w:sz w:val="20"/>
+          <w:szCs w:val="20"/>
+          <w:lang w:val="en-US" w:eastAsia="de-DE"/>
+        </w:rPr>
+      </w:pPr>
+      <w:r>
+        <w:rPr>
+          <w:rFonts w:ascii="Courier New" w:eastAsia="Times New Roman" w:hAnsi="Courier New" w:cs="Courier New"/>
+          <w:color w:val="000000"/>
+          <w:sz w:val="20"/>
+          <w:szCs w:val="20"/>
+          <w:lang w:val="en-US" w:eastAsia="de-DE"/>
+        </w:rPr>
+        <w:t>Densenet121:</w:t>
+      </w:r>
+    </w:p>
+    <w:p>
+      <w:pPr>
+        <w:shd w:val="clear" w:color="auto" w:fill="FFFFFF"/>
+        <w:rPr>
+          <w:rFonts w:ascii="Helvetica Neue" w:eastAsia="Times New Roman" w:hAnsi="Helvetica Neue" w:cs="Times New Roman"/>
+          <w:color w:val="000000"/>
+          <w:sz w:val="21"/>
+          <w:szCs w:val="21"/>
+          <w:lang w:val="en-US" w:eastAsia="de-DE"/>
+        </w:rPr>
+      </w:pPr>
+      <w:r>
+        <w:rPr>
+          <w:rFonts w:ascii="Helvetica Neue" w:eastAsia="Times New Roman" w:hAnsi="Helvetica Neue" w:cs="Times New Roman"/>
+          <w:color w:val="000000"/>
+          <w:sz w:val="21"/>
+          <w:szCs w:val="21"/>
+          <w:lang w:val="en-US" w:eastAsia="de-DE"/>
+        </w:rPr>
+        <w:drawing>
+          <wp:inline distT="0" distB="0" distL="0" distR="0" wp14:anchorId="51DFD23D" wp14:editId="03142222">
+            <wp:extent cx="5756910" cy="1315085"/>
+            <wp:effectExtent l="0" t="0" r="0" b="5715"/>
+            <wp:docPr id="1" name="Grafik 1"/>
+            <wp:cNvGraphicFramePr>
+              <a:graphicFrameLocks xmlns:a="http://schemas.openxmlformats.org/drawingml/2006/main" noChangeAspect="1"/>
+            </wp:cNvGraphicFramePr>
+            <a:graphic xmlns:a="http://schemas.openxmlformats.org/drawingml/2006/main">
+              <a:graphicData uri="http://schemas.openxmlformats.org/drawingml/2006/picture">
+                <pic:pic xmlns:pic="http://schemas.openxmlformats.org/drawingml/2006/picture">
+                  <pic:nvPicPr>
+                    <pic:cNvPr id="1" name=""/>
+                    <pic:cNvPicPr/>
+                  </pic:nvPicPr>
+                  <pic:blipFill>
+                    <a:blip r:embed="rId15"/>
+                    <a:stretch>
+                      <a:fillRect/>
+                    </a:stretch>
+                  </pic:blipFill>
+                  <pic:spPr>
+                    <a:xfrm>
+                      <a:off x="0" y="0"/>
+                      <a:ext cx="5756910" cy="1315085"/>
+                    </a:xfrm>
+                    <a:prstGeom prst="rect">
+                      <a:avLst/>
+                    </a:prstGeom>
+                  </pic:spPr>
+                </pic:pic>
+              </a:graphicData>
+            </a:graphic>
+          </wp:inline>
+        </w:drawing>
+      </w:r>
+    </w:p>
+    <w:p>
+      <w:pPr>
+        <w:rPr>
+          <w:lang w:val="en-US"/>
+        </w:rPr>
+      </w:pPr>
+      <w:r>
+        <w:rPr>
+          <w:lang w:val="en-US"/>
+        </w:rPr>
+        <w:t>Image resolution: 100 x 100 x 3</w:t>
+      </w:r>
+    </w:p>
+    <w:p>
+      <w:pPr>
+        <w:rPr>
+          <w:lang w:val="en-US"/>
+        </w:rPr>
+      </w:pPr>
+      <w:r>
+        <w:rPr>
+          <w:lang w:val="en-US"/>
+        </w:rPr>
+        <w:t>Test accuracy: Kernel died</w:t>
+      </w:r>
+    </w:p>
+    <w:p>
+      <w:pPr>
+        <w:rPr>
+          <w:lang w:val="en-US"/>
+        </w:rPr>
+      </w:pPr>
+    </w:p>
+    <w:p>
+      <w:pPr>
+        <w:rPr>
+          <w:lang w:val="en-US"/>
+        </w:rPr>
+      </w:pPr>
+      <w:r>
+        <w:rPr>
+          <w:lang w:val="en-US"/>
+        </w:rPr>
+        <w:lastRenderedPageBreak/>
+        <w:drawing>
+          <wp:inline distT="0" distB="0" distL="0" distR="0" wp14:anchorId="0105E26D" wp14:editId="0667AD38">
+            <wp:extent cx="4533900" cy="3124200"/>
+            <wp:effectExtent l="0" t="0" r="0" b="0"/>
+            <wp:docPr id="8" name="Grafik 8"/>
+            <wp:cNvGraphicFramePr>
+              <a:graphicFrameLocks xmlns:a="http://schemas.openxmlformats.org/drawingml/2006/main" noChangeAspect="1"/>
+            </wp:cNvGraphicFramePr>
+            <a:graphic xmlns:a="http://schemas.openxmlformats.org/drawingml/2006/main">
+              <a:graphicData uri="http://schemas.openxmlformats.org/drawingml/2006/picture">
+                <pic:pic xmlns:pic="http://schemas.openxmlformats.org/drawingml/2006/picture">
+                  <pic:nvPicPr>
+                    <pic:cNvPr id="1" name=""/>
+                    <pic:cNvPicPr/>
+                  </pic:nvPicPr>
+                  <pic:blipFill>
+                    <a:blip r:embed="rId16"/>
+                    <a:stretch>
+                      <a:fillRect/>
+                    </a:stretch>
+                  </pic:blipFill>
+                  <pic:spPr>
+                    <a:xfrm>
+                      <a:off x="0" y="0"/>
+                      <a:ext cx="4533900" cy="3124200"/>
+                    </a:xfrm>
+                    <a:prstGeom prst="rect">
+                      <a:avLst/>
+                    </a:prstGeom>
+                  </pic:spPr>
+                </pic:pic>
+              </a:graphicData>
+            </a:graphic>
+          </wp:inline>
+        </w:drawing>
+      </w:r>
+    </w:p>
+    <w:p>
+      <w:pPr>
+        <w:rPr>
+          <w:lang w:val="en-US"/>
+        </w:rPr>
+      </w:pPr>
+      <w:r>
+        <w:rPr>
+          <w:lang w:val="en-US"/>
+        </w:rPr>
+        <w:t>Kaggle score: 0.27740</w:t>
+      </w:r>
+    </w:p>
+    <w:p>
+      <w:pPr>
+        <w:rPr>
+          <w:lang w:val="en-US"/>
+        </w:rPr>
+      </w:pPr>
+      <w:r>
+        <w:rPr>
+          <w:lang w:val="en-US"/>
+        </w:rPr>
+        <w:t>Test accuracy: 0.878</w:t>
+      </w:r>
+    </w:p>
+    <w:p>
+      <w:pPr>
+        <w:rPr>
+          <w:lang w:val="en-US"/>
+        </w:rPr>
+      </w:pPr>
+      <w:r>
+        <w:rPr>
+          <w:lang w:val="en-US"/>
+        </w:rPr>
+        <w:t>Epochs: 1000</w:t>
+      </w:r>
+      <w:bookmarkStart w:id="19" w:name="_GoBack"/>
+      <w:bookmarkEnd w:id="19"/>
+    </w:p>
+    <w:p>
+      <w:pPr>
+        <w:rPr>
+          <w:lang w:val="en-US"/>
+        </w:rPr>
+      </w:pPr>
+    </w:p>
+    <w:p>
+      <w:pPr>
+        <w:rPr>
+          <w:i/>
+          <w:lang w:val="en-US"/>
+        </w:rPr>
+      </w:pPr>
+      <w:r>
+        <w:rPr>
+          <w:i/>
+          <w:lang w:val="en-US"/>
+        </w:rPr>
         <w:t xml:space="preserve">- _Is the visualization thoroughly analyzed and </w:t>
       </w:r>
       <w:proofErr w:type="gramStart"/>
@@ -4158,43 +6514,43 @@
           <w:lang w:val="en-US"/>
         </w:rPr>
       </w:pPr>
-      <w:bookmarkStart w:id="9" w:name="_Toc4003783"/>
-      <w:r>
-        <w:rPr>
-          <w:lang w:val="en-US"/>
-        </w:rPr>
-        <w:t>Algorithms and Techniques</w:t>
-      </w:r>
-      <w:bookmarkEnd w:id="9"/>
-    </w:p>
-    <w:p>
-      <w:pPr>
-        <w:rPr>
-          <w:i/>
-          <w:lang w:val="en-US"/>
-        </w:rPr>
-      </w:pPr>
-      <w:r>
-        <w:rPr>
-          <w:i/>
-          <w:lang w:val="en-US"/>
-        </w:rPr>
-        <w:t>In this section, you will need to discuss the algorithms and techniques you intend to use for solving the problem. You should justify the use of each one based on the characteristics of the problem and the problem domain. Questions to ask yourself when writing this section:</w:t>
-      </w:r>
-    </w:p>
-    <w:p>
-      <w:pPr>
-        <w:rPr>
-          <w:i/>
-          <w:lang w:val="en-US"/>
-        </w:rPr>
-      </w:pPr>
-      <w:r>
-        <w:rPr>
-          <w:i/>
-          <w:lang w:val="en-US"/>
-        </w:rPr>
-        <w:t xml:space="preserve">- _Are the algorithms you will use, including any default variables/parameters in the project clearly </w:t>
+      <w:bookmarkStart w:id="20" w:name="_Toc4003794"/>
+      <w:r>
+        <w:rPr>
+          <w:lang w:val="en-US"/>
+        </w:rPr>
+        <w:t>Reflection</w:t>
+      </w:r>
+      <w:bookmarkEnd w:id="20"/>
+    </w:p>
+    <w:p>
+      <w:pPr>
+        <w:rPr>
+          <w:i/>
+          <w:lang w:val="en-US"/>
+        </w:rPr>
+      </w:pPr>
+      <w:r>
+        <w:rPr>
+          <w:i/>
+          <w:lang w:val="en-US"/>
+        </w:rPr>
+        <w:t>In this section, you will summarize the entire end-to-end problem solution and discuss one or two particular aspects of the project you found interesting or difficult. You are expected to reflect on the project as a whole to show that you have a firm understanding of the entire process employed in your work. Questions to ask yourself when writing this section:</w:t>
+      </w:r>
+    </w:p>
+    <w:p>
+      <w:pPr>
+        <w:rPr>
+          <w:i/>
+          <w:lang w:val="en-US"/>
+        </w:rPr>
+      </w:pPr>
+      <w:r>
+        <w:rPr>
+          <w:i/>
+          <w:lang w:val="en-US"/>
+        </w:rPr>
+        <w:t xml:space="preserve">- _Have you thoroughly summarized the entire process you used for this </w:t>
       </w:r>
       <w:proofErr w:type="gramStart"/>
       <w:r>
@@ -4202,7 +6558,7 @@
           <w:i/>
           <w:lang w:val="en-US"/>
         </w:rPr>
-        <w:t>defined?_</w:t>
+        <w:t>project?_</w:t>
       </w:r>
       <w:proofErr w:type="gramEnd"/>
     </w:p>
@@ -4218,7 +6574,7 @@
           <w:i/>
           <w:lang w:val="en-US"/>
         </w:rPr>
-        <w:t xml:space="preserve">- _Are the techniques to be used thoroughly discussed and </w:t>
+        <w:t xml:space="preserve">- _Were there any interesting aspects of the </w:t>
       </w:r>
       <w:proofErr w:type="gramStart"/>
       <w:r>
@@ -4226,7 +6582,7 @@
           <w:i/>
           <w:lang w:val="en-US"/>
         </w:rPr>
-        <w:t>justified?_</w:t>
+        <w:t>project?_</w:t>
       </w:r>
       <w:proofErr w:type="gramEnd"/>
     </w:p>
@@ -4242,7 +6598,7 @@
           <w:i/>
           <w:lang w:val="en-US"/>
         </w:rPr>
-        <w:t xml:space="preserve">- _Is it made clear how the input data or datasets will be handled by the algorithms and techniques </w:t>
+        <w:t xml:space="preserve">- _Were there any difficult aspects of the </w:t>
       </w:r>
       <w:proofErr w:type="gramStart"/>
       <w:r>
@@ -4250,13 +6606,37 @@
           <w:i/>
           <w:lang w:val="en-US"/>
         </w:rPr>
-        <w:t>chosen?_</w:t>
+        <w:t>project?_</w:t>
       </w:r>
       <w:proofErr w:type="gramEnd"/>
     </w:p>
     <w:p>
       <w:pPr>
         <w:rPr>
+          <w:i/>
+          <w:lang w:val="en-US"/>
+        </w:rPr>
+      </w:pPr>
+      <w:r>
+        <w:rPr>
+          <w:i/>
+          <w:lang w:val="en-US"/>
+        </w:rPr>
+        <w:t xml:space="preserve">- _Does the final model and solution fit your expectations for the problem, and should it be used in a general setting to solve these types of </w:t>
+      </w:r>
+      <w:proofErr w:type="gramStart"/>
+      <w:r>
+        <w:rPr>
+          <w:i/>
+          <w:lang w:val="en-US"/>
+        </w:rPr>
+        <w:t>problems?_</w:t>
+      </w:r>
+      <w:proofErr w:type="gramEnd"/>
+    </w:p>
+    <w:p>
+      <w:pPr>
+        <w:rPr>
           <w:lang w:val="en-US"/>
         </w:rPr>
       </w:pPr>
@@ -4268,43 +6648,43 @@
           <w:lang w:val="en-US"/>
         </w:rPr>
       </w:pPr>
-      <w:bookmarkStart w:id="10" w:name="_Toc4003784"/>
-      <w:r>
-        <w:rPr>
-          <w:lang w:val="en-US"/>
-        </w:rPr>
-        <w:t>Benchmark</w:t>
-      </w:r>
-      <w:bookmarkEnd w:id="10"/>
-    </w:p>
-    <w:p>
-      <w:pPr>
-        <w:rPr>
-          <w:i/>
-          <w:lang w:val="en-US"/>
-        </w:rPr>
-      </w:pPr>
-      <w:r>
-        <w:rPr>
-          <w:i/>
-          <w:lang w:val="en-US"/>
-        </w:rPr>
-        <w:t>In this section, you will need to provide a clearly defined benchmark result or threshold for comparing across performances obtained by your solution. The reasoning behind the benchmark (in the case where it is not an established result) should be discussed. Questions to ask yourself when writing this section:</w:t>
-      </w:r>
-    </w:p>
-    <w:p>
-      <w:pPr>
-        <w:rPr>
-          <w:i/>
-          <w:lang w:val="en-US"/>
-        </w:rPr>
-      </w:pPr>
-      <w:r>
-        <w:rPr>
-          <w:i/>
-          <w:lang w:val="en-US"/>
-        </w:rPr>
-        <w:t xml:space="preserve">- _Has some result or value been provided that acts as a benchmark for measuring </w:t>
+      <w:bookmarkStart w:id="21" w:name="_Toc4003795"/>
+      <w:r>
+        <w:rPr>
+          <w:lang w:val="en-US"/>
+        </w:rPr>
+        <w:t>Improvement</w:t>
+      </w:r>
+      <w:bookmarkEnd w:id="21"/>
+    </w:p>
+    <w:p>
+      <w:pPr>
+        <w:rPr>
+          <w:i/>
+          <w:lang w:val="en-US"/>
+        </w:rPr>
+      </w:pPr>
+      <w:r>
+        <w:rPr>
+          <w:i/>
+          <w:lang w:val="en-US"/>
+        </w:rPr>
+        <w:t>In this section, you will need to provide discussion as to how one aspect of the implementation you designed could be improved. As an example, consider ways your implementation can be made more general, and what would need to be modified. You do not need to make this improvement, but the potential solutions resulting from these changes are considered and compared/contrasted to your current solution. Questions to ask yourself when writing this section:</w:t>
+      </w:r>
+    </w:p>
+    <w:p>
+      <w:pPr>
+        <w:rPr>
+          <w:i/>
+          <w:lang w:val="en-US"/>
+        </w:rPr>
+      </w:pPr>
+      <w:r>
+        <w:rPr>
+          <w:i/>
+          <w:lang w:val="en-US"/>
+        </w:rPr>
+        <w:t xml:space="preserve">- _Are there further improvements that could be made on the algorithms or techniques you used in this </w:t>
       </w:r>
       <w:proofErr w:type="gramStart"/>
       <w:r>
@@ -4312,23 +6692,37 @@
           <w:i/>
           <w:lang w:val="en-US"/>
         </w:rPr>
-        <w:t>performance?_</w:t>
+        <w:t>project?_</w:t>
       </w:r>
       <w:proofErr w:type="gramEnd"/>
     </w:p>
     <w:p>
       <w:pPr>
         <w:rPr>
-          <w:i/>
-          <w:lang w:val="en-US"/>
-        </w:rPr>
-      </w:pPr>
-      <w:r>
-        <w:rPr>
-          <w:i/>
-          <w:lang w:val="en-US"/>
-        </w:rPr>
-        <w:t>- _Is it clear how this result or value was obtained (whether by data or by hypothesis</w:t>
+          <w:lang w:val="en-US"/>
+        </w:rPr>
+      </w:pPr>
+      <w:r>
+        <w:rPr>
+          <w:lang w:val="en-US"/>
+        </w:rPr>
+        <w:t>There are a lot of options available for tuning the hyperparameters and image resolution. But as my computing power is limited, I couldn’t increase the image resolution and I couldn’t increase the number of epochs a lot.</w:t>
+      </w:r>
+    </w:p>
+    <w:p>
+      <w:pPr>
+        <w:rPr>
+          <w:i/>
+          <w:lang w:val="en-US"/>
+        </w:rPr>
+      </w:pPr>
+      <w:r>
+        <w:rPr>
+          <w:i/>
+          <w:lang w:val="en-US"/>
+        </w:rPr>
+        <w:lastRenderedPageBreak/>
+        <w:t xml:space="preserve">- _Were there algorithms or techniques you researched that you did not know how to implement, but would consider using if you knew </w:t>
       </w:r>
       <w:proofErr w:type="gramStart"/>
       <w:r>
@@ -4336,7 +6730,7 @@
           <w:i/>
           <w:lang w:val="en-US"/>
         </w:rPr>
-        <w:t>)?_</w:t>
+        <w:t>how?_</w:t>
       </w:r>
       <w:proofErr w:type="gramEnd"/>
     </w:p>
@@ -4346,1096 +6740,118 @@
           <w:lang w:val="en-US"/>
         </w:rPr>
       </w:pPr>
-    </w:p>
-    <w:p>
-      <w:pPr>
-        <w:pStyle w:val="berschrift1"/>
-      </w:pPr>
-      <w:bookmarkStart w:id="11" w:name="_Toc4003785"/>
-      <w:r>
-        <w:rPr>
-          <w:lang w:val="en-US"/>
-        </w:rPr>
-        <w:t>III. Methodology</w:t>
-      </w:r>
-      <w:bookmarkEnd w:id="11"/>
-    </w:p>
-    <w:p>
-      <w:pPr>
-        <w:rPr>
-          <w:lang w:val="en-US"/>
-        </w:rPr>
-      </w:pPr>
+      <w:r>
+        <w:rPr>
+          <w:lang w:val="en-US"/>
+        </w:rPr>
+        <w:t xml:space="preserve">If there was sufficient time and </w:t>
+      </w:r>
+      <w:proofErr w:type="spellStart"/>
+      <w:r>
+        <w:rPr>
+          <w:lang w:val="en-US"/>
+        </w:rPr>
+        <w:t>gpu</w:t>
+      </w:r>
+      <w:proofErr w:type="spellEnd"/>
+      <w:r>
+        <w:rPr>
+          <w:lang w:val="en-US"/>
+        </w:rPr>
+        <w:t xml:space="preserve"> processing power, I would like to apply </w:t>
+      </w:r>
+      <w:proofErr w:type="spellStart"/>
+      <w:r>
+        <w:rPr>
+          <w:lang w:val="en-US"/>
+        </w:rPr>
+        <w:t>SiameseNets</w:t>
+      </w:r>
+      <w:proofErr w:type="spellEnd"/>
+      <w:r>
+        <w:rPr>
+          <w:lang w:val="en-US"/>
+        </w:rPr>
+        <w:t xml:space="preserve"> as they are specialized in </w:t>
+      </w:r>
+      <w:r>
+        <w:rPr>
+          <w:lang w:val="en-US"/>
+        </w:rPr>
+        <w:t xml:space="preserve">working with one shot training which is the case in this challenge. </w:t>
+      </w:r>
+      <w:r>
+        <w:rPr>
+          <w:rStyle w:val="Funotenzeichen"/>
+          <w:lang w:val="en-US"/>
+        </w:rPr>
+        <w:footnoteReference w:id="3"/>
+      </w:r>
+    </w:p>
+    <w:p>
+      <w:pPr>
+        <w:rPr>
+          <w:i/>
+          <w:lang w:val="en-US"/>
+        </w:rPr>
+      </w:pPr>
+      <w:r>
+        <w:rPr>
+          <w:i/>
+          <w:lang w:val="en-US"/>
+        </w:rPr>
+        <w:t xml:space="preserve">- _If you used your final solution as the new benchmark, do you think an even better solution </w:t>
+      </w:r>
       <w:proofErr w:type="gramStart"/>
       <w:r>
         <w:rPr>
-          <w:lang w:val="en-US"/>
-        </w:rPr>
-        <w:t>_(</w:t>
+          <w:i/>
+          <w:lang w:val="en-US"/>
+        </w:rPr>
+        <w:t>exists?_</w:t>
       </w:r>
       <w:proofErr w:type="gramEnd"/>
-      <w:r>
-        <w:rPr>
-          <w:lang w:val="en-US"/>
-        </w:rPr>
-        <w:t>approx. 3-5 pages)_</w:t>
-      </w:r>
-    </w:p>
-    <w:p>
-      <w:pPr>
-        <w:rPr>
-          <w:lang w:val="en-US"/>
-        </w:rPr>
-      </w:pPr>
-    </w:p>
-    <w:p>
-      <w:pPr>
-        <w:pStyle w:val="berschrift3"/>
-        <w:rPr>
-          <w:lang w:val="en-US"/>
-        </w:rPr>
-      </w:pPr>
-      <w:bookmarkStart w:id="12" w:name="_Toc4003786"/>
-      <w:r>
-        <w:rPr>
-          <w:lang w:val="en-US"/>
-        </w:rPr>
-        <w:lastRenderedPageBreak/>
-        <w:t>Data Preprocessing</w:t>
-      </w:r>
-      <w:bookmarkEnd w:id="12"/>
-    </w:p>
-    <w:p>
-      <w:pPr>
-        <w:rPr>
-          <w:i/>
-          <w:lang w:val="en-US"/>
-        </w:rPr>
-      </w:pPr>
-      <w:r>
-        <w:rPr>
-          <w:i/>
-          <w:lang w:val="en-US"/>
-        </w:rPr>
-        <w:t>In this section, all of your preprocessing steps will need to be clearly documented, if any were necessary. From the previous section, any of the abnormalities or characteristics that you identified about the dataset will be addressed and corrected here. Questions to ask yourself when writing this section:</w:t>
-      </w:r>
-    </w:p>
-    <w:p>
-      <w:pPr>
-        <w:rPr>
-          <w:i/>
-          <w:lang w:val="en-US"/>
-        </w:rPr>
-      </w:pPr>
-      <w:r>
-        <w:rPr>
-          <w:i/>
-          <w:lang w:val="en-US"/>
-        </w:rPr>
-        <w:t xml:space="preserve">- _If the algorithms chosen require preprocessing steps like feature selection or feature transformations, have they been properly </w:t>
-      </w:r>
-      <w:proofErr w:type="gramStart"/>
-      <w:r>
-        <w:rPr>
-          <w:i/>
-          <w:lang w:val="en-US"/>
-        </w:rPr>
-        <w:t>documented?_</w:t>
-      </w:r>
-      <w:proofErr w:type="gramEnd"/>
-    </w:p>
-    <w:p>
-      <w:pPr>
-        <w:rPr>
-          <w:i/>
-          <w:lang w:val="en-US"/>
-        </w:rPr>
-      </w:pPr>
-      <w:r>
-        <w:rPr>
-          <w:i/>
-          <w:lang w:val="en-US"/>
-        </w:rPr>
-        <w:t xml:space="preserve">- _Based on the **Data Exploration** section, if there were abnormalities or characteristics that needed to be addressed, have they been properly </w:t>
-      </w:r>
-      <w:proofErr w:type="gramStart"/>
-      <w:r>
-        <w:rPr>
-          <w:i/>
-          <w:lang w:val="en-US"/>
-        </w:rPr>
-        <w:t>corrected?_</w:t>
-      </w:r>
-      <w:proofErr w:type="gramEnd"/>
-    </w:p>
-    <w:p>
-      <w:pPr>
-        <w:rPr>
-          <w:i/>
-          <w:lang w:val="en-US"/>
-        </w:rPr>
-      </w:pPr>
-      <w:r>
-        <w:rPr>
-          <w:i/>
-          <w:lang w:val="en-US"/>
-        </w:rPr>
-        <w:t xml:space="preserve">- _If no preprocessing is needed, has it been made clear </w:t>
-      </w:r>
-      <w:proofErr w:type="gramStart"/>
-      <w:r>
-        <w:rPr>
-          <w:i/>
-          <w:lang w:val="en-US"/>
-        </w:rPr>
-        <w:t>why?_</w:t>
-      </w:r>
-      <w:proofErr w:type="gramEnd"/>
-    </w:p>
-    <w:p>
-      <w:pPr>
-        <w:rPr>
-          <w:lang w:val="en-US"/>
-        </w:rPr>
-      </w:pPr>
-    </w:p>
-    <w:p>
-      <w:pPr>
-        <w:pStyle w:val="berschrift3"/>
-        <w:rPr>
-          <w:lang w:val="en-US"/>
-        </w:rPr>
-      </w:pPr>
-      <w:bookmarkStart w:id="13" w:name="_Toc4003787"/>
-      <w:r>
-        <w:rPr>
-          <w:lang w:val="en-US"/>
-        </w:rPr>
-        <w:t>Implementation</w:t>
-      </w:r>
-      <w:bookmarkEnd w:id="13"/>
-    </w:p>
-    <w:p>
-      <w:pPr>
-        <w:rPr>
-          <w:i/>
-          <w:lang w:val="en-US"/>
-        </w:rPr>
-      </w:pPr>
-      <w:r>
-        <w:rPr>
-          <w:i/>
-          <w:lang w:val="en-US"/>
-        </w:rPr>
-        <w:t>In this section, the process for which metrics, algorithms, and techniques that you implemented for the given data will need to be clearly documented. It should be abundantly clear how the implementation was carried out, and discussion should be made regarding any complications that occurred during this process. Questions to ask yourself when writing this section:</w:t>
-      </w:r>
-    </w:p>
-    <w:p>
-      <w:pPr>
-        <w:rPr>
-          <w:i/>
-          <w:lang w:val="en-US"/>
-        </w:rPr>
-      </w:pPr>
-      <w:r>
-        <w:rPr>
-          <w:i/>
-          <w:lang w:val="en-US"/>
-        </w:rPr>
-        <w:t xml:space="preserve">- _Is it made clear how the algorithms and techniques were implemented with the given datasets or input </w:t>
-      </w:r>
-      <w:proofErr w:type="gramStart"/>
-      <w:r>
-        <w:rPr>
-          <w:i/>
-          <w:lang w:val="en-US"/>
-        </w:rPr>
-        <w:t>data?_</w:t>
-      </w:r>
-      <w:proofErr w:type="gramEnd"/>
-    </w:p>
-    <w:p>
-      <w:pPr>
-        <w:rPr>
-          <w:i/>
-          <w:lang w:val="en-US"/>
-        </w:rPr>
-      </w:pPr>
-      <w:r>
-        <w:rPr>
-          <w:i/>
-          <w:lang w:val="en-US"/>
-        </w:rPr>
-        <w:t xml:space="preserve">- _Were there any complications with the original metrics or techniques that required changing prior to acquiring a </w:t>
-      </w:r>
-      <w:proofErr w:type="gramStart"/>
-      <w:r>
-        <w:rPr>
-          <w:i/>
-          <w:lang w:val="en-US"/>
-        </w:rPr>
-        <w:t>solution?_</w:t>
-      </w:r>
-      <w:proofErr w:type="gramEnd"/>
-    </w:p>
-    <w:p>
-      <w:pPr>
-        <w:rPr>
-          <w:i/>
-          <w:lang w:val="en-US"/>
-        </w:rPr>
-      </w:pPr>
-      <w:r>
-        <w:rPr>
-          <w:i/>
-          <w:lang w:val="en-US"/>
-        </w:rPr>
-        <w:t xml:space="preserve">- _Was there any part of the coding process (e.g., writing complicated functions) that should be </w:t>
-      </w:r>
-      <w:proofErr w:type="gramStart"/>
-      <w:r>
-        <w:rPr>
-          <w:i/>
-          <w:lang w:val="en-US"/>
-        </w:rPr>
-        <w:t>documented?_</w:t>
-      </w:r>
-      <w:proofErr w:type="gramEnd"/>
-    </w:p>
-    <w:p>
-      <w:pPr>
-        <w:rPr>
-          <w:lang w:val="en-US"/>
-        </w:rPr>
-      </w:pPr>
-    </w:p>
-    <w:p>
-      <w:pPr>
-        <w:pStyle w:val="berschrift3"/>
-        <w:rPr>
-          <w:lang w:val="en-US"/>
-        </w:rPr>
-      </w:pPr>
-      <w:bookmarkStart w:id="14" w:name="_Toc4003788"/>
-      <w:r>
-        <w:rPr>
-          <w:lang w:val="en-US"/>
-        </w:rPr>
-        <w:t>Refinement</w:t>
-      </w:r>
-      <w:bookmarkEnd w:id="14"/>
-    </w:p>
-    <w:p>
-      <w:pPr>
-        <w:rPr>
-          <w:i/>
-          <w:lang w:val="en-US"/>
-        </w:rPr>
-      </w:pPr>
-      <w:r>
-        <w:rPr>
-          <w:i/>
-          <w:lang w:val="en-US"/>
-        </w:rPr>
-        <w:t>In this section, you will need to discuss the process of improvement you made upon the algorithms and techniques you used in your implementation. For example, adjusting parameters for certain models to acquire improved solutions would fall under the refinement category. Your initial and final solutions should be reported, as well as any significant intermediate results as necessary. Questions to ask yourself when writing this section:</w:t>
-      </w:r>
-    </w:p>
-    <w:p>
-      <w:pPr>
-        <w:rPr>
-          <w:i/>
-          <w:lang w:val="en-US"/>
-        </w:rPr>
-      </w:pPr>
-      <w:r>
-        <w:rPr>
-          <w:i/>
-          <w:lang w:val="en-US"/>
-        </w:rPr>
-        <w:t xml:space="preserve">- _Has an initial solution been found and clearly </w:t>
-      </w:r>
-      <w:proofErr w:type="gramStart"/>
-      <w:r>
-        <w:rPr>
-          <w:i/>
-          <w:lang w:val="en-US"/>
-        </w:rPr>
-        <w:t>reported?_</w:t>
-      </w:r>
-      <w:proofErr w:type="gramEnd"/>
-    </w:p>
-    <w:p>
-      <w:pPr>
-        <w:rPr>
-          <w:i/>
-          <w:lang w:val="en-US"/>
-        </w:rPr>
-      </w:pPr>
-      <w:r>
-        <w:rPr>
-          <w:i/>
-          <w:lang w:val="en-US"/>
-        </w:rPr>
-        <w:t xml:space="preserve">- _Is the process of improvement clearly documented, such as what techniques were </w:t>
-      </w:r>
-      <w:proofErr w:type="gramStart"/>
-      <w:r>
-        <w:rPr>
-          <w:i/>
-          <w:lang w:val="en-US"/>
-        </w:rPr>
-        <w:t>used?_</w:t>
-      </w:r>
-      <w:proofErr w:type="gramEnd"/>
-    </w:p>
-    <w:p>
-      <w:pPr>
-        <w:rPr>
-          <w:i/>
-          <w:lang w:val="en-US"/>
-        </w:rPr>
-      </w:pPr>
-      <w:r>
-        <w:rPr>
-          <w:i/>
-          <w:lang w:val="en-US"/>
-        </w:rPr>
-        <w:t xml:space="preserve">- _Are intermediate and final solutions clearly reported as the process is </w:t>
-      </w:r>
-      <w:proofErr w:type="gramStart"/>
-      <w:r>
-        <w:rPr>
-          <w:i/>
-          <w:lang w:val="en-US"/>
-        </w:rPr>
-        <w:t>improved?_</w:t>
-      </w:r>
-      <w:proofErr w:type="gramEnd"/>
-    </w:p>
-    <w:p>
-      <w:pPr>
-        <w:rPr>
-          <w:lang w:val="en-US"/>
-        </w:rPr>
-      </w:pPr>
-    </w:p>
-    <w:p>
-      <w:pPr>
-        <w:rPr>
-          <w:lang w:val="en-US"/>
-        </w:rPr>
-      </w:pPr>
-    </w:p>
-    <w:p>
-      <w:pPr>
-        <w:pStyle w:val="berschrift1"/>
-        <w:rPr>
-          <w:lang w:val="en-US"/>
-        </w:rPr>
-      </w:pPr>
-      <w:bookmarkStart w:id="15" w:name="_Toc4003789"/>
-      <w:r>
-        <w:rPr>
-          <w:lang w:val="en-US"/>
-        </w:rPr>
-        <w:t>IV. Results</w:t>
-      </w:r>
-      <w:bookmarkEnd w:id="15"/>
-    </w:p>
-    <w:p>
-      <w:pPr>
-        <w:rPr>
-          <w:lang w:val="en-US"/>
-        </w:rPr>
-      </w:pPr>
-      <w:proofErr w:type="gramStart"/>
-      <w:r>
-        <w:rPr>
-          <w:lang w:val="en-US"/>
-        </w:rPr>
-        <w:t>_(</w:t>
-      </w:r>
-      <w:proofErr w:type="gramEnd"/>
-      <w:r>
-        <w:rPr>
-          <w:lang w:val="en-US"/>
-        </w:rPr>
-        <w:t>approx. 2-3 pages)_</w:t>
-      </w:r>
-    </w:p>
-    <w:p>
-      <w:pPr>
-        <w:rPr>
-          <w:lang w:val="en-US"/>
-        </w:rPr>
-      </w:pPr>
-    </w:p>
-    <w:p>
-      <w:pPr>
-        <w:pStyle w:val="berschrift3"/>
-        <w:rPr>
-          <w:lang w:val="en-US"/>
-        </w:rPr>
-      </w:pPr>
-      <w:bookmarkStart w:id="16" w:name="_Toc4003790"/>
-      <w:r>
-        <w:rPr>
-          <w:lang w:val="en-US"/>
-        </w:rPr>
-        <w:t>Model Evaluation and Validation</w:t>
-      </w:r>
-      <w:bookmarkEnd w:id="16"/>
-    </w:p>
-    <w:p>
-      <w:pPr>
-        <w:rPr>
-          <w:i/>
-          <w:lang w:val="en-US"/>
-        </w:rPr>
-      </w:pPr>
-      <w:r>
-        <w:rPr>
-          <w:i/>
-          <w:lang w:val="en-US"/>
-        </w:rPr>
-        <w:t>In this section, the final model and any supporting qualities should be evaluated in detail. It should be clear how the final model was derived and why this model was chosen. In addition, some type of analysis should be used to validate the robustness of this model and its solution, such as manipulating the input data or environment to see how the model’s solution is affected (this is called sensitivity analysis). Questions to ask yourself when writing this section:</w:t>
-      </w:r>
-    </w:p>
-    <w:p>
-      <w:pPr>
-        <w:rPr>
-          <w:i/>
-          <w:lang w:val="en-US"/>
-        </w:rPr>
-      </w:pPr>
-      <w:r>
-        <w:rPr>
-          <w:i/>
-          <w:lang w:val="en-US"/>
-        </w:rPr>
-        <w:lastRenderedPageBreak/>
-        <w:t xml:space="preserve">- _Is the final model reasonable and aligning with solution expectations? Are the final parameters of the model </w:t>
-      </w:r>
-      <w:proofErr w:type="gramStart"/>
-      <w:r>
-        <w:rPr>
-          <w:i/>
-          <w:lang w:val="en-US"/>
-        </w:rPr>
-        <w:t>appropriate?_</w:t>
-      </w:r>
-      <w:proofErr w:type="gramEnd"/>
-    </w:p>
-    <w:p>
-      <w:pPr>
-        <w:rPr>
-          <w:i/>
-          <w:lang w:val="en-US"/>
-        </w:rPr>
-      </w:pPr>
-      <w:r>
-        <w:rPr>
-          <w:i/>
-          <w:lang w:val="en-US"/>
-        </w:rPr>
-        <w:t xml:space="preserve">- _Has the final model been tested with various inputs to evaluate whether the model generalizes well to unseen </w:t>
-      </w:r>
-      <w:proofErr w:type="gramStart"/>
-      <w:r>
-        <w:rPr>
-          <w:i/>
-          <w:lang w:val="en-US"/>
-        </w:rPr>
-        <w:t>data?_</w:t>
-      </w:r>
-      <w:proofErr w:type="gramEnd"/>
-    </w:p>
-    <w:p>
-      <w:pPr>
-        <w:rPr>
-          <w:i/>
-          <w:lang w:val="en-US"/>
-        </w:rPr>
-      </w:pPr>
-      <w:r>
-        <w:rPr>
-          <w:i/>
-          <w:lang w:val="en-US"/>
-        </w:rPr>
-        <w:t xml:space="preserve">- _Is the model robust enough for the problem? Do small perturbations (changes) in training data or the input space greatly affect the </w:t>
-      </w:r>
-      <w:proofErr w:type="gramStart"/>
-      <w:r>
-        <w:rPr>
-          <w:i/>
-          <w:lang w:val="en-US"/>
-        </w:rPr>
-        <w:t>results?_</w:t>
-      </w:r>
-      <w:proofErr w:type="gramEnd"/>
-    </w:p>
-    <w:p>
-      <w:pPr>
-        <w:rPr>
-          <w:i/>
-          <w:lang w:val="en-US"/>
-        </w:rPr>
-      </w:pPr>
-      <w:r>
-        <w:rPr>
-          <w:i/>
-          <w:lang w:val="en-US"/>
-        </w:rPr>
-        <w:t xml:space="preserve">- _Can results found from the model be </w:t>
-      </w:r>
-      <w:proofErr w:type="gramStart"/>
-      <w:r>
-        <w:rPr>
-          <w:i/>
-          <w:lang w:val="en-US"/>
-        </w:rPr>
-        <w:t>trusted?_</w:t>
-      </w:r>
-      <w:proofErr w:type="gramEnd"/>
-    </w:p>
-    <w:p>
-      <w:pPr>
-        <w:rPr>
-          <w:lang w:val="en-US"/>
-        </w:rPr>
-      </w:pPr>
-    </w:p>
-    <w:p>
-      <w:pPr>
-        <w:pStyle w:val="berschrift3"/>
-        <w:rPr>
-          <w:lang w:val="en-US"/>
-        </w:rPr>
-      </w:pPr>
-      <w:bookmarkStart w:id="17" w:name="_Toc4003791"/>
-      <w:r>
-        <w:rPr>
-          <w:lang w:val="en-US"/>
-        </w:rPr>
-        <w:t>Justification</w:t>
-      </w:r>
-      <w:bookmarkEnd w:id="17"/>
-    </w:p>
-    <w:p>
-      <w:pPr>
-        <w:rPr>
-          <w:i/>
-          <w:lang w:val="en-US"/>
-        </w:rPr>
-      </w:pPr>
-      <w:r>
-        <w:rPr>
-          <w:i/>
-          <w:lang w:val="en-US"/>
-        </w:rPr>
-        <w:t>In this section, your model’s final solution and its results should be compared to the benchmark you established earlier in the project using some type of statistical analysis. You should also justify whether these results and the solution are significant enough to have solved the problem posed in the project. Questions to ask yourself when writing this section:</w:t>
-      </w:r>
-    </w:p>
-    <w:p>
-      <w:pPr>
-        <w:rPr>
-          <w:i/>
-          <w:lang w:val="en-US"/>
-        </w:rPr>
-      </w:pPr>
-      <w:r>
-        <w:rPr>
-          <w:i/>
-          <w:lang w:val="en-US"/>
-        </w:rPr>
-        <w:t xml:space="preserve">- _Are the final results found stronger than the benchmark result reported </w:t>
-      </w:r>
-      <w:proofErr w:type="gramStart"/>
-      <w:r>
-        <w:rPr>
-          <w:i/>
-          <w:lang w:val="en-US"/>
-        </w:rPr>
-        <w:t>earlier?_</w:t>
-      </w:r>
-      <w:proofErr w:type="gramEnd"/>
-    </w:p>
-    <w:p>
-      <w:pPr>
-        <w:rPr>
-          <w:i/>
-          <w:lang w:val="en-US"/>
-        </w:rPr>
-      </w:pPr>
-      <w:r>
-        <w:rPr>
-          <w:i/>
-          <w:lang w:val="en-US"/>
-        </w:rPr>
-        <w:t xml:space="preserve">- _Have you thoroughly analyzed and discussed the final </w:t>
-      </w:r>
-      <w:proofErr w:type="gramStart"/>
-      <w:r>
-        <w:rPr>
-          <w:i/>
-          <w:lang w:val="en-US"/>
-        </w:rPr>
-        <w:t>solution?_</w:t>
-      </w:r>
-      <w:proofErr w:type="gramEnd"/>
-    </w:p>
-    <w:p>
-      <w:pPr>
-        <w:rPr>
-          <w:i/>
-          <w:lang w:val="en-US"/>
-        </w:rPr>
-      </w:pPr>
-      <w:r>
-        <w:rPr>
-          <w:i/>
-          <w:lang w:val="en-US"/>
-        </w:rPr>
-        <w:t xml:space="preserve">- _Is the final solution significant enough to have solved the </w:t>
-      </w:r>
-      <w:proofErr w:type="gramStart"/>
-      <w:r>
-        <w:rPr>
-          <w:i/>
-          <w:lang w:val="en-US"/>
-        </w:rPr>
-        <w:t>problem?_</w:t>
-      </w:r>
-      <w:proofErr w:type="gramEnd"/>
-    </w:p>
-    <w:p>
-      <w:pPr>
-        <w:rPr>
-          <w:lang w:val="en-US"/>
-        </w:rPr>
-      </w:pPr>
-    </w:p>
-    <w:p>
-      <w:pPr>
-        <w:rPr>
-          <w:lang w:val="en-US"/>
-        </w:rPr>
-      </w:pPr>
-    </w:p>
-    <w:p>
-      <w:pPr>
-        <w:pStyle w:val="berschrift1"/>
-        <w:rPr>
-          <w:lang w:val="en-US"/>
-        </w:rPr>
-      </w:pPr>
-      <w:bookmarkStart w:id="18" w:name="_Toc4003792"/>
-      <w:r>
-        <w:rPr>
-          <w:lang w:val="en-US"/>
-        </w:rPr>
-        <w:t>V. Conclusion</w:t>
-      </w:r>
-      <w:bookmarkEnd w:id="18"/>
-    </w:p>
-    <w:p>
-      <w:pPr>
-        <w:rPr>
-          <w:lang w:val="en-US"/>
-        </w:rPr>
-      </w:pPr>
-      <w:proofErr w:type="gramStart"/>
-      <w:r>
-        <w:rPr>
-          <w:lang w:val="en-US"/>
-        </w:rPr>
-        <w:t>_(</w:t>
-      </w:r>
-      <w:proofErr w:type="gramEnd"/>
-      <w:r>
-        <w:rPr>
-          <w:lang w:val="en-US"/>
-        </w:rPr>
-        <w:t>approx. 1-2 pages)_</w:t>
-      </w:r>
-    </w:p>
-    <w:p>
-      <w:pPr>
-        <w:rPr>
-          <w:lang w:val="en-US"/>
-        </w:rPr>
-      </w:pPr>
-    </w:p>
-    <w:p>
-      <w:pPr>
-        <w:pStyle w:val="berschrift3"/>
-        <w:rPr>
-          <w:lang w:val="en-US"/>
-        </w:rPr>
-      </w:pPr>
-      <w:bookmarkStart w:id="19" w:name="_Toc4003793"/>
-      <w:r>
-        <w:rPr>
-          <w:lang w:val="en-US"/>
-        </w:rPr>
-        <w:t>Free-Form Visualization</w:t>
-      </w:r>
-      <w:bookmarkEnd w:id="19"/>
-    </w:p>
-    <w:p>
-      <w:pPr>
-        <w:rPr>
-          <w:i/>
-          <w:lang w:val="en-US"/>
-        </w:rPr>
-      </w:pPr>
-      <w:r>
-        <w:rPr>
-          <w:i/>
-          <w:lang w:val="en-US"/>
-        </w:rPr>
-        <w:t>In this section, you will need to provide some form of visualization that emphasizes an important quality about the project. It is much more free-</w:t>
-      </w:r>
-      <w:proofErr w:type="gramStart"/>
-      <w:r>
-        <w:rPr>
-          <w:i/>
-          <w:lang w:val="en-US"/>
-        </w:rPr>
-        <w:t>form, but</w:t>
-      </w:r>
-      <w:proofErr w:type="gramEnd"/>
-      <w:r>
-        <w:rPr>
-          <w:i/>
-          <w:lang w:val="en-US"/>
-        </w:rPr>
-        <w:t xml:space="preserve"> should reasonably support a significant result or characteristic about the problem that you want to discuss. Questions to ask yourself when writing this section:</w:t>
-      </w:r>
-    </w:p>
-    <w:p>
-      <w:pPr>
-        <w:rPr>
-          <w:i/>
-          <w:lang w:val="en-US"/>
-        </w:rPr>
-      </w:pPr>
-      <w:r>
-        <w:rPr>
-          <w:i/>
-          <w:lang w:val="en-US"/>
-        </w:rPr>
-        <w:t xml:space="preserve">- _Have you visualized a relevant or important quality about the problem, dataset, input data, or </w:t>
-      </w:r>
-      <w:proofErr w:type="gramStart"/>
-      <w:r>
-        <w:rPr>
-          <w:i/>
-          <w:lang w:val="en-US"/>
-        </w:rPr>
-        <w:t>results?_</w:t>
-      </w:r>
-      <w:proofErr w:type="gramEnd"/>
-    </w:p>
-    <w:p>
-      <w:pPr>
-        <w:rPr>
-          <w:i/>
-          <w:lang w:val="en-US"/>
-        </w:rPr>
-      </w:pPr>
-      <w:r>
-        <w:rPr>
-          <w:i/>
-          <w:lang w:val="en-US"/>
-        </w:rPr>
-        <w:t xml:space="preserve">- _Is the visualization thoroughly analyzed and </w:t>
-      </w:r>
-      <w:proofErr w:type="gramStart"/>
-      <w:r>
-        <w:rPr>
-          <w:i/>
-          <w:lang w:val="en-US"/>
-        </w:rPr>
-        <w:t>discussed?_</w:t>
-      </w:r>
-      <w:proofErr w:type="gramEnd"/>
-    </w:p>
-    <w:p>
-      <w:pPr>
-        <w:rPr>
-          <w:i/>
-          <w:lang w:val="en-US"/>
-        </w:rPr>
-      </w:pPr>
-      <w:r>
-        <w:rPr>
-          <w:i/>
-          <w:lang w:val="en-US"/>
-        </w:rPr>
-        <w:t xml:space="preserve">- _If a plot is provided, are the axes, title, and datum clearly </w:t>
-      </w:r>
-      <w:proofErr w:type="gramStart"/>
-      <w:r>
-        <w:rPr>
-          <w:i/>
-          <w:lang w:val="en-US"/>
-        </w:rPr>
-        <w:t>defined?_</w:t>
-      </w:r>
-      <w:proofErr w:type="gramEnd"/>
-    </w:p>
-    <w:p>
-      <w:pPr>
-        <w:rPr>
-          <w:lang w:val="en-US"/>
-        </w:rPr>
-      </w:pPr>
-    </w:p>
-    <w:p>
-      <w:pPr>
-        <w:pStyle w:val="berschrift3"/>
-        <w:rPr>
-          <w:lang w:val="en-US"/>
-        </w:rPr>
-      </w:pPr>
-      <w:bookmarkStart w:id="20" w:name="_Toc4003794"/>
-      <w:r>
-        <w:rPr>
-          <w:lang w:val="en-US"/>
-        </w:rPr>
-        <w:t>Reflection</w:t>
-      </w:r>
-      <w:bookmarkEnd w:id="20"/>
-    </w:p>
-    <w:p>
-      <w:pPr>
-        <w:rPr>
-          <w:i/>
-          <w:lang w:val="en-US"/>
-        </w:rPr>
-      </w:pPr>
-      <w:r>
-        <w:rPr>
-          <w:i/>
-          <w:lang w:val="en-US"/>
-        </w:rPr>
-        <w:t>In this section, you will summarize the entire end-to-end problem solution and discuss one or two particular aspects of the project you found interesting or difficult. You are expected to reflect on the project as a whole to show that you have a firm understanding of the entire process employed in your work. Questions to ask yourself when writing this section:</w:t>
-      </w:r>
-    </w:p>
-    <w:p>
-      <w:pPr>
-        <w:rPr>
-          <w:i/>
-          <w:lang w:val="en-US"/>
-        </w:rPr>
-      </w:pPr>
-      <w:r>
-        <w:rPr>
-          <w:i/>
-          <w:lang w:val="en-US"/>
-        </w:rPr>
-        <w:t xml:space="preserve">- _Have you thoroughly summarized the entire process you used for this </w:t>
-      </w:r>
-      <w:proofErr w:type="gramStart"/>
-      <w:r>
-        <w:rPr>
-          <w:i/>
-          <w:lang w:val="en-US"/>
-        </w:rPr>
-        <w:t>project?_</w:t>
-      </w:r>
-      <w:proofErr w:type="gramEnd"/>
-    </w:p>
-    <w:p>
-      <w:pPr>
-        <w:rPr>
-          <w:i/>
-          <w:lang w:val="en-US"/>
-        </w:rPr>
-      </w:pPr>
-      <w:r>
-        <w:rPr>
-          <w:i/>
-          <w:lang w:val="en-US"/>
-        </w:rPr>
-        <w:t xml:space="preserve">- _Were there any interesting aspects of the </w:t>
-      </w:r>
-      <w:proofErr w:type="gramStart"/>
-      <w:r>
-        <w:rPr>
-          <w:i/>
-          <w:lang w:val="en-US"/>
-        </w:rPr>
-        <w:t>project?_</w:t>
-      </w:r>
-      <w:proofErr w:type="gramEnd"/>
-    </w:p>
-    <w:p>
-      <w:pPr>
-        <w:rPr>
-          <w:i/>
-          <w:lang w:val="en-US"/>
-        </w:rPr>
-      </w:pPr>
-      <w:r>
-        <w:rPr>
-          <w:i/>
-          <w:lang w:val="en-US"/>
-        </w:rPr>
-        <w:t xml:space="preserve">- _Were there any difficult aspects of the </w:t>
-      </w:r>
-      <w:proofErr w:type="gramStart"/>
-      <w:r>
-        <w:rPr>
-          <w:i/>
-          <w:lang w:val="en-US"/>
-        </w:rPr>
-        <w:t>project?_</w:t>
-      </w:r>
-      <w:proofErr w:type="gramEnd"/>
-    </w:p>
-    <w:p>
-      <w:pPr>
-        <w:rPr>
-          <w:i/>
-          <w:lang w:val="en-US"/>
-        </w:rPr>
-      </w:pPr>
-      <w:r>
-        <w:rPr>
-          <w:i/>
-          <w:lang w:val="en-US"/>
-        </w:rPr>
-        <w:t xml:space="preserve">- _Does the final model and solution fit your expectations for the problem, and should it be used in a general setting to solve these types of </w:t>
-      </w:r>
-      <w:proofErr w:type="gramStart"/>
-      <w:r>
-        <w:rPr>
-          <w:i/>
-          <w:lang w:val="en-US"/>
-        </w:rPr>
-        <w:t>problems?_</w:t>
-      </w:r>
-      <w:proofErr w:type="gramEnd"/>
-    </w:p>
-    <w:p>
-      <w:pPr>
-        <w:rPr>
-          <w:lang w:val="en-US"/>
-        </w:rPr>
-      </w:pPr>
-    </w:p>
-    <w:p>
-      <w:pPr>
-        <w:pStyle w:val="berschrift3"/>
-        <w:rPr>
-          <w:lang w:val="en-US"/>
-        </w:rPr>
-      </w:pPr>
-      <w:bookmarkStart w:id="21" w:name="_Toc4003795"/>
-      <w:r>
-        <w:rPr>
-          <w:lang w:val="en-US"/>
-        </w:rPr>
-        <w:t>Improvement</w:t>
-      </w:r>
-      <w:bookmarkEnd w:id="21"/>
-    </w:p>
-    <w:p>
-      <w:pPr>
-        <w:rPr>
-          <w:i/>
-          <w:lang w:val="en-US"/>
-        </w:rPr>
-      </w:pPr>
-      <w:r>
-        <w:rPr>
-          <w:i/>
-          <w:lang w:val="en-US"/>
-        </w:rPr>
-        <w:t xml:space="preserve">In this section, you will need to provide discussion as to how one aspect of the implementation you designed could be improved. As an example, consider ways your implementation can be made more general, and what would need to be modified. You do not </w:t>
-      </w:r>
-      <w:r>
-        <w:rPr>
-          <w:i/>
-          <w:lang w:val="en-US"/>
-        </w:rPr>
-        <w:lastRenderedPageBreak/>
-        <w:t>need to make this improvement, but the potential solutions resulting from these changes are considered and compared/contrasted to your current solution. Questions to ask yourself when writing this section:</w:t>
-      </w:r>
-    </w:p>
-    <w:p>
-      <w:pPr>
-        <w:rPr>
-          <w:i/>
-          <w:lang w:val="en-US"/>
-        </w:rPr>
-      </w:pPr>
-      <w:r>
-        <w:rPr>
-          <w:i/>
-          <w:lang w:val="en-US"/>
-        </w:rPr>
-        <w:t xml:space="preserve">- _Are there further improvements that could be made on the algorithms or techniques you used in this </w:t>
-      </w:r>
-      <w:proofErr w:type="gramStart"/>
-      <w:r>
-        <w:rPr>
-          <w:i/>
-          <w:lang w:val="en-US"/>
-        </w:rPr>
-        <w:t>project?_</w:t>
-      </w:r>
-      <w:proofErr w:type="gramEnd"/>
-    </w:p>
-    <w:p>
-      <w:pPr>
-        <w:rPr>
-          <w:i/>
-          <w:lang w:val="en-US"/>
-        </w:rPr>
-      </w:pPr>
-      <w:r>
-        <w:rPr>
-          <w:i/>
-          <w:lang w:val="en-US"/>
-        </w:rPr>
-        <w:t xml:space="preserve">- _Were there algorithms or techniques you researched that you did not know how to implement, but would consider using if you knew </w:t>
-      </w:r>
-      <w:proofErr w:type="gramStart"/>
-      <w:r>
-        <w:rPr>
-          <w:i/>
-          <w:lang w:val="en-US"/>
-        </w:rPr>
-        <w:t>how?_</w:t>
-      </w:r>
-      <w:proofErr w:type="gramEnd"/>
-    </w:p>
-    <w:p>
-      <w:pPr>
-        <w:rPr>
-          <w:i/>
-          <w:lang w:val="en-US"/>
-        </w:rPr>
-      </w:pPr>
-      <w:r>
-        <w:rPr>
-          <w:i/>
-          <w:lang w:val="en-US"/>
-        </w:rPr>
-        <w:t xml:space="preserve">- _If you used your final solution as the new benchmark, do you think an even better solution </w:t>
-      </w:r>
-      <w:proofErr w:type="gramStart"/>
-      <w:r>
-        <w:rPr>
-          <w:i/>
-          <w:lang w:val="en-US"/>
-        </w:rPr>
-        <w:t>exists?_</w:t>
-      </w:r>
-      <w:proofErr w:type="gramEnd"/>
+    </w:p>
+    <w:p>
+      <w:pPr>
+        <w:rPr>
+          <w:lang w:val="en-US"/>
+        </w:rPr>
+      </w:pPr>
+      <w:r>
+        <w:rPr>
+          <w:lang w:val="en-US"/>
+        </w:rPr>
+        <w:t xml:space="preserve">Definitely, the winners of the </w:t>
+      </w:r>
+      <w:proofErr w:type="spellStart"/>
+      <w:r>
+        <w:rPr>
+          <w:lang w:val="en-US"/>
+        </w:rPr>
+        <w:t>Keras</w:t>
+      </w:r>
+      <w:proofErr w:type="spellEnd"/>
+      <w:r>
+        <w:rPr>
+          <w:lang w:val="en-US"/>
+        </w:rPr>
+        <w:t xml:space="preserve"> challenge scored 0.97309 with their implementation of Siamese net. But this was a tough challenge as there were very few images per whale available. </w:t>
+      </w:r>
+    </w:p>
+    <w:p>
+      <w:pPr>
+        <w:rPr>
+          <w:lang w:val="en-US"/>
+        </w:rPr>
+      </w:pPr>
+    </w:p>
+    <w:p>
+      <w:pPr>
+        <w:rPr>
+          <w:lang w:val="en-US"/>
+        </w:rPr>
+      </w:pPr>
     </w:p>
     <w:p>
       <w:pPr>
@@ -5452,12 +6868,12 @@
       </w:pPr>
     </w:p>
     <w:sectPr>
-      <w:headerReference w:type="even" r:id="rId9"/>
-      <w:headerReference w:type="default" r:id="rId10"/>
-      <w:footerReference w:type="even" r:id="rId11"/>
-      <w:footerReference w:type="default" r:id="rId12"/>
-      <w:headerReference w:type="first" r:id="rId13"/>
-      <w:footerReference w:type="first" r:id="rId14"/>
+      <w:headerReference w:type="even" r:id="rId17"/>
+      <w:headerReference w:type="default" r:id="rId18"/>
+      <w:footerReference w:type="even" r:id="rId19"/>
+      <w:footerReference w:type="default" r:id="rId20"/>
+      <w:headerReference w:type="first" r:id="rId21"/>
+      <w:footerReference w:type="first" r:id="rId22"/>
       <w:pgSz w:w="11900" w:h="16840"/>
       <w:pgMar w:top="1417" w:right="1417" w:bottom="1134" w:left="1417" w:header="708" w:footer="708" w:gutter="0"/>
       <w:pgNumType w:start="0"/>
@@ -5595,7 +7011,49 @@
           <w:rPr>
             <w:rStyle w:val="Hyperlink"/>
           </w:rPr>
+          <w:t>https://weiminwang.blog/2019/03/01/whale-identification-5th-place-approach-using-siamese-networks-with-adversarial-training/</w:t>
+        </w:r>
+      </w:hyperlink>
+    </w:p>
+  </w:footnote>
+  <w:footnote w:id="2">
+    <w:p>
+      <w:r>
+        <w:rPr>
+          <w:rStyle w:val="Funotenzeichen"/>
+        </w:rPr>
+        <w:footnoteRef/>
+      </w:r>
+      <w:r>
+        <w:t xml:space="preserve"> </w:t>
+      </w:r>
+      <w:hyperlink r:id="rId2" w:history="1">
+        <w:r>
+          <w:rPr>
+            <w:rStyle w:val="Hyperlink"/>
+          </w:rPr>
           <w:t>https://medium.com/nanonets/how-to-use-deep-learning-when-you-have-limited-data-part-2-data-augmentation-c26971dc8ced</w:t>
+        </w:r>
+      </w:hyperlink>
+    </w:p>
+  </w:footnote>
+  <w:footnote w:id="3">
+    <w:p>
+      <w:r>
+        <w:rPr>
+          <w:rStyle w:val="Funotenzeichen"/>
+        </w:rPr>
+        <w:footnoteRef/>
+      </w:r>
+      <w:r>
+        <w:t xml:space="preserve"> </w:t>
+      </w:r>
+      <w:hyperlink r:id="rId3" w:history="1">
+        <w:r>
+          <w:rPr>
+            <w:rStyle w:val="Hyperlink"/>
+          </w:rPr>
+          <w:t>https://towardsdatascience.com/one-shot-learning-with-siamese-networks-using-keras-17f34e75bb3d</w:t>
         </w:r>
       </w:hyperlink>
     </w:p>
@@ -6236,6 +7694,28 @@
     <w:rPr>
       <w:rFonts w:asciiTheme="majorHAnsi" w:eastAsiaTheme="majorEastAsia" w:hAnsiTheme="majorHAnsi" w:cstheme="majorBidi"/>
       <w:color w:val="1F3763" w:themeColor="accent1" w:themeShade="7F"/>
+    </w:rPr>
+  </w:style>
+  <w:style w:type="paragraph" w:styleId="berschrift4">
+    <w:name w:val="heading 4"/>
+    <w:basedOn w:val="Standard"/>
+    <w:next w:val="Standard"/>
+    <w:link w:val="berschrift4Zchn"/>
+    <w:uiPriority w:val="9"/>
+    <w:unhideWhenUsed/>
+    <w:qFormat/>
+    <w:rsid w:val="004A17E4"/>
+    <w:pPr>
+      <w:keepNext/>
+      <w:keepLines/>
+      <w:spacing w:before="40"/>
+      <w:outlineLvl w:val="3"/>
+    </w:pPr>
+    <w:rPr>
+      <w:rFonts w:asciiTheme="majorHAnsi" w:eastAsiaTheme="majorEastAsia" w:hAnsiTheme="majorHAnsi" w:cstheme="majorBidi"/>
+      <w:i/>
+      <w:iCs/>
+      <w:color w:val="2F5496" w:themeColor="accent1" w:themeShade="BF"/>
     </w:rPr>
   </w:style>
   <w:style w:type="character" w:default="1" w:styleId="Absatz-Standardschriftart">
@@ -6728,6 +8208,38 @@
       <w:vertAlign w:val="superscript"/>
     </w:rPr>
   </w:style>
+  <w:style w:type="paragraph" w:styleId="Beschriftung">
+    <w:name w:val="caption"/>
+    <w:basedOn w:val="Standard"/>
+    <w:next w:val="Standard"/>
+    <w:uiPriority w:val="35"/>
+    <w:unhideWhenUsed/>
+    <w:qFormat/>
+    <w:rsid w:val="00235D44"/>
+    <w:pPr>
+      <w:spacing w:after="200"/>
+    </w:pPr>
+    <w:rPr>
+      <w:i/>
+      <w:iCs/>
+      <w:color w:val="44546A" w:themeColor="text2"/>
+      <w:sz w:val="18"/>
+      <w:szCs w:val="18"/>
+    </w:rPr>
+  </w:style>
+  <w:style w:type="character" w:customStyle="1" w:styleId="berschrift4Zchn">
+    <w:name w:val="Überschrift 4 Zchn"/>
+    <w:basedOn w:val="Absatz-Standardschriftart"/>
+    <w:link w:val="berschrift4"/>
+    <w:uiPriority w:val="9"/>
+    <w:rsid w:val="004A17E4"/>
+    <w:rPr>
+      <w:rFonts w:asciiTheme="majorHAnsi" w:eastAsiaTheme="majorEastAsia" w:hAnsiTheme="majorHAnsi" w:cstheme="majorBidi"/>
+      <w:i/>
+      <w:iCs/>
+      <w:color w:val="2F5496" w:themeColor="accent1" w:themeShade="BF"/>
+    </w:rPr>
+  </w:style>
 </w:styles>
 </file>
 
@@ -7031,7 +8543,7 @@
 </file>
 
 <file path=customXml/itemProps1.xml><?xml version="1.0" encoding="utf-8"?>
-<ds:datastoreItem xmlns:ds="http://schemas.openxmlformats.org/officeDocument/2006/customXml" ds:itemID="{051A82FD-312D-7043-A3DE-897133E6CF63}">
+<ds:datastoreItem xmlns:ds="http://schemas.openxmlformats.org/officeDocument/2006/customXml" ds:itemID="{EA34A9A3-D0FC-5740-9681-9700730A51B4}">
   <ds:schemaRefs>
     <ds:schemaRef ds:uri="http://schemas.openxmlformats.org/officeDocument/2006/bibliography"/>
   </ds:schemaRefs>

</xml_diff>